<commit_message>
Made report diagrams prettier
</commit_message>
<xml_diff>
--- a/Diagrams/SDP-Group1.docx
+++ b/Diagrams/SDP-Group1.docx
@@ -350,80 +350,127 @@
             </w:rPr>
             <w:fldChar w:fldCharType="separate"/>
           </w:r>
-          <w:hyperlink w:anchor="_Toc5023905" w:history="1">
-            <w:r>
-              <w:rPr>
-                <w:rStyle w:val="Hyperlink"/>
-                <w:noProof/>
-                <w:lang w:val="en-GB"/>
-              </w:rPr>
-              <w:t>1.</w:t>
-            </w:r>
-            <w:r>
-              <w:rPr>
-                <w:rFonts w:eastAsiaTheme="minorEastAsia"/>
-                <w:noProof/>
-                <w:lang w:val="en-GB" w:eastAsia="en-GB"/>
-              </w:rPr>
-              <w:tab/>
-            </w:r>
-            <w:r>
-              <w:rPr>
-                <w:rStyle w:val="Hyperlink"/>
-                <w:noProof/>
-                <w:lang w:val="en-GB"/>
-              </w:rPr>
-              <w:t>Introduction to GCT Online Services</w:t>
-            </w:r>
-            <w:r>
-              <w:rPr>
-                <w:noProof/>
-                <w:webHidden/>
-              </w:rPr>
-              <w:tab/>
-            </w:r>
-            <w:r>
-              <w:rPr>
-                <w:noProof/>
-                <w:webHidden/>
-              </w:rPr>
-              <w:fldChar w:fldCharType="begin"/>
-            </w:r>
-            <w:r>
-              <w:rPr>
-                <w:noProof/>
-                <w:webHidden/>
-              </w:rPr>
-              <w:instrText xml:space="preserve"> PAGEREF _Toc5023905 \h </w:instrText>
-            </w:r>
-            <w:r>
-              <w:rPr>
-                <w:noProof/>
-                <w:webHidden/>
-              </w:rPr>
-            </w:r>
-            <w:r>
-              <w:rPr>
-                <w:noProof/>
-                <w:webHidden/>
-              </w:rPr>
-              <w:fldChar w:fldCharType="separate"/>
-            </w:r>
-            <w:r>
-              <w:rPr>
-                <w:noProof/>
-                <w:webHidden/>
-              </w:rPr>
-              <w:t>3</w:t>
-            </w:r>
-            <w:r>
-              <w:rPr>
-                <w:noProof/>
-                <w:webHidden/>
-              </w:rPr>
-              <w:fldChar w:fldCharType="end"/>
-            </w:r>
-          </w:hyperlink>
+          <w:bookmarkStart w:id="0" w:name="_GoBack"/>
+          <w:bookmarkEnd w:id="0"/>
+          <w:r>
+            <w:rPr>
+              <w:rStyle w:val="Hyperlink"/>
+              <w:noProof/>
+            </w:rPr>
+            <w:fldChar w:fldCharType="begin"/>
+          </w:r>
+          <w:r>
+            <w:rPr>
+              <w:rStyle w:val="Hyperlink"/>
+              <w:noProof/>
+            </w:rPr>
+            <w:instrText xml:space="preserve"> </w:instrText>
+          </w:r>
+          <w:r>
+            <w:rPr>
+              <w:noProof/>
+            </w:rPr>
+            <w:instrText>HYPERLINK \l "_Toc5024626"</w:instrText>
+          </w:r>
+          <w:r>
+            <w:rPr>
+              <w:rStyle w:val="Hyperlink"/>
+              <w:noProof/>
+            </w:rPr>
+            <w:instrText xml:space="preserve"> </w:instrText>
+          </w:r>
+          <w:r>
+            <w:rPr>
+              <w:rStyle w:val="Hyperlink"/>
+              <w:noProof/>
+            </w:rPr>
+          </w:r>
+          <w:r>
+            <w:rPr>
+              <w:rStyle w:val="Hyperlink"/>
+              <w:noProof/>
+            </w:rPr>
+            <w:fldChar w:fldCharType="separate"/>
+          </w:r>
+          <w:r>
+            <w:rPr>
+              <w:rStyle w:val="Hyperlink"/>
+              <w:noProof/>
+              <w:lang w:val="en-GB"/>
+            </w:rPr>
+            <w:t>1.</w:t>
+          </w:r>
+          <w:r>
+            <w:rPr>
+              <w:rFonts w:eastAsiaTheme="minorEastAsia"/>
+              <w:noProof/>
+              <w:lang w:val="en-GB" w:eastAsia="en-GB"/>
+            </w:rPr>
+            <w:tab/>
+          </w:r>
+          <w:r>
+            <w:rPr>
+              <w:rStyle w:val="Hyperlink"/>
+              <w:noProof/>
+              <w:lang w:val="en-GB"/>
+            </w:rPr>
+            <w:t>Introduction to GCT Online Services</w:t>
+          </w:r>
+          <w:r>
+            <w:rPr>
+              <w:noProof/>
+              <w:webHidden/>
+            </w:rPr>
+            <w:tab/>
+          </w:r>
+          <w:r>
+            <w:rPr>
+              <w:noProof/>
+              <w:webHidden/>
+            </w:rPr>
+            <w:fldChar w:fldCharType="begin"/>
+          </w:r>
+          <w:r>
+            <w:rPr>
+              <w:noProof/>
+              <w:webHidden/>
+            </w:rPr>
+            <w:instrText xml:space="preserve"> PAGEREF _Toc5024626 \h </w:instrText>
+          </w:r>
+          <w:r>
+            <w:rPr>
+              <w:noProof/>
+              <w:webHidden/>
+            </w:rPr>
+          </w:r>
+          <w:r>
+            <w:rPr>
+              <w:noProof/>
+              <w:webHidden/>
+            </w:rPr>
+            <w:fldChar w:fldCharType="separate"/>
+          </w:r>
+          <w:r>
+            <w:rPr>
+              <w:noProof/>
+              <w:webHidden/>
+            </w:rPr>
+            <w:t>3</w:t>
+          </w:r>
+          <w:r>
+            <w:rPr>
+              <w:noProof/>
+              <w:webHidden/>
+            </w:rPr>
+            <w:fldChar w:fldCharType="end"/>
+          </w:r>
+          <w:r>
+            <w:rPr>
+              <w:rStyle w:val="Hyperlink"/>
+              <w:noProof/>
+            </w:rPr>
+            <w:fldChar w:fldCharType="end"/>
+          </w:r>
         </w:p>
         <w:p>
           <w:pPr>
@@ -438,7 +485,7 @@
               <w:lang w:val="en-GB" w:eastAsia="en-GB"/>
             </w:rPr>
           </w:pPr>
-          <w:hyperlink w:anchor="_Toc5023906" w:history="1">
+          <w:hyperlink w:anchor="_Toc5024627" w:history="1">
             <w:r>
               <w:rPr>
                 <w:rStyle w:val="Hyperlink"/>
@@ -482,7 +529,7 @@
                 <w:noProof/>
                 <w:webHidden/>
               </w:rPr>
-              <w:instrText xml:space="preserve"> PAGEREF _Toc5023906 \h </w:instrText>
+              <w:instrText xml:space="preserve"> PAGEREF _Toc5024627 \h </w:instrText>
             </w:r>
             <w:r>
               <w:rPr>
@@ -526,7 +573,7 @@
               <w:lang w:val="en-GB" w:eastAsia="en-GB"/>
             </w:rPr>
           </w:pPr>
-          <w:hyperlink w:anchor="_Toc5023907" w:history="1">
+          <w:hyperlink w:anchor="_Toc5024628" w:history="1">
             <w:r>
               <w:rPr>
                 <w:rStyle w:val="Hyperlink"/>
@@ -570,7 +617,7 @@
                 <w:noProof/>
                 <w:webHidden/>
               </w:rPr>
-              <w:instrText xml:space="preserve"> PAGEREF _Toc5023907 \h </w:instrText>
+              <w:instrText xml:space="preserve"> PAGEREF _Toc5024628 \h </w:instrText>
             </w:r>
             <w:r>
               <w:rPr>
@@ -614,7 +661,7 @@
               <w:lang w:val="en-GB" w:eastAsia="en-GB"/>
             </w:rPr>
           </w:pPr>
-          <w:hyperlink w:anchor="_Toc5023908" w:history="1">
+          <w:hyperlink w:anchor="_Toc5024629" w:history="1">
             <w:r>
               <w:rPr>
                 <w:rStyle w:val="Hyperlink"/>
@@ -658,7 +705,7 @@
                 <w:noProof/>
                 <w:webHidden/>
               </w:rPr>
-              <w:instrText xml:space="preserve"> PAGEREF _Toc5023908 \h </w:instrText>
+              <w:instrText xml:space="preserve"> PAGEREF _Toc5024629 \h </w:instrText>
             </w:r>
             <w:r>
               <w:rPr>
@@ -702,7 +749,7 @@
               <w:lang w:val="en-GB" w:eastAsia="en-GB"/>
             </w:rPr>
           </w:pPr>
-          <w:hyperlink w:anchor="_Toc5023909" w:history="1">
+          <w:hyperlink w:anchor="_Toc5024630" w:history="1">
             <w:r>
               <w:rPr>
                 <w:rStyle w:val="Hyperlink"/>
@@ -746,7 +793,7 @@
                 <w:noProof/>
                 <w:webHidden/>
               </w:rPr>
-              <w:instrText xml:space="preserve"> PAGEREF _Toc5023909 \h </w:instrText>
+              <w:instrText xml:space="preserve"> PAGEREF _Toc5024630 \h </w:instrText>
             </w:r>
             <w:r>
               <w:rPr>
@@ -790,7 +837,7 @@
               <w:lang w:val="en-GB" w:eastAsia="en-GB"/>
             </w:rPr>
           </w:pPr>
-          <w:hyperlink w:anchor="_Toc5023910" w:history="1">
+          <w:hyperlink w:anchor="_Toc5024631" w:history="1">
             <w:r>
               <w:rPr>
                 <w:rStyle w:val="Hyperlink"/>
@@ -834,7 +881,7 @@
                 <w:noProof/>
                 <w:webHidden/>
               </w:rPr>
-              <w:instrText xml:space="preserve"> PAGEREF _Toc5023910 \h </w:instrText>
+              <w:instrText xml:space="preserve"> PAGEREF _Toc5024631 \h </w:instrText>
             </w:r>
             <w:r>
               <w:rPr>
@@ -854,7 +901,7 @@
                 <w:noProof/>
                 <w:webHidden/>
               </w:rPr>
-              <w:t>10</w:t>
+              <w:t>9</w:t>
             </w:r>
             <w:r>
               <w:rPr>
@@ -878,7 +925,7 @@
               <w:lang w:val="en-GB" w:eastAsia="en-GB"/>
             </w:rPr>
           </w:pPr>
-          <w:hyperlink w:anchor="_Toc5023911" w:history="1">
+          <w:hyperlink w:anchor="_Toc5024632" w:history="1">
             <w:r>
               <w:rPr>
                 <w:rStyle w:val="Hyperlink"/>
@@ -922,7 +969,166 @@
                 <w:noProof/>
                 <w:webHidden/>
               </w:rPr>
-              <w:instrText xml:space="preserve"> PAGEREF _Toc5023911 \h </w:instrText>
+              <w:instrText xml:space="preserve"> PAGEREF _Toc5024632 \h </w:instrText>
+            </w:r>
+            <w:r>
+              <w:rPr>
+                <w:noProof/>
+                <w:webHidden/>
+              </w:rPr>
+            </w:r>
+            <w:r>
+              <w:rPr>
+                <w:noProof/>
+                <w:webHidden/>
+              </w:rPr>
+              <w:fldChar w:fldCharType="separate"/>
+            </w:r>
+            <w:r>
+              <w:rPr>
+                <w:noProof/>
+                <w:webHidden/>
+              </w:rPr>
+              <w:t>10</w:t>
+            </w:r>
+            <w:r>
+              <w:rPr>
+                <w:noProof/>
+                <w:webHidden/>
+              </w:rPr>
+              <w:fldChar w:fldCharType="end"/>
+            </w:r>
+          </w:hyperlink>
+        </w:p>
+        <w:p>
+          <w:pPr>
+            <w:pStyle w:val="TOC2"/>
+            <w:tabs>
+              <w:tab w:val="left" w:pos="660"/>
+              <w:tab w:val="right" w:leader="dot" w:pos="9350"/>
+            </w:tabs>
+            <w:rPr>
+              <w:rFonts w:eastAsiaTheme="minorEastAsia"/>
+              <w:noProof/>
+              <w:lang w:val="en-GB" w:eastAsia="en-GB"/>
+            </w:rPr>
+          </w:pPr>
+          <w:hyperlink w:anchor="_Toc5024633" w:history="1">
+            <w:r>
+              <w:rPr>
+                <w:rStyle w:val="Hyperlink"/>
+                <w:noProof/>
+                <w:lang w:val="en-GB"/>
+              </w:rPr>
+              <w:t>a.</w:t>
+            </w:r>
+            <w:r>
+              <w:rPr>
+                <w:rFonts w:eastAsiaTheme="minorEastAsia"/>
+                <w:noProof/>
+                <w:lang w:val="en-GB" w:eastAsia="en-GB"/>
+              </w:rPr>
+              <w:tab/>
+            </w:r>
+            <w:r>
+              <w:rPr>
+                <w:rStyle w:val="Hyperlink"/>
+                <w:noProof/>
+                <w:lang w:val="en-GB"/>
+              </w:rPr>
+              <w:t>Model-View-Controller (MVC)</w:t>
+            </w:r>
+            <w:r>
+              <w:rPr>
+                <w:noProof/>
+                <w:webHidden/>
+              </w:rPr>
+              <w:tab/>
+            </w:r>
+            <w:r>
+              <w:rPr>
+                <w:noProof/>
+                <w:webHidden/>
+              </w:rPr>
+              <w:fldChar w:fldCharType="begin"/>
+            </w:r>
+            <w:r>
+              <w:rPr>
+                <w:noProof/>
+                <w:webHidden/>
+              </w:rPr>
+              <w:instrText xml:space="preserve"> PAGEREF _Toc5024633 \h </w:instrText>
+            </w:r>
+            <w:r>
+              <w:rPr>
+                <w:noProof/>
+                <w:webHidden/>
+              </w:rPr>
+            </w:r>
+            <w:r>
+              <w:rPr>
+                <w:noProof/>
+                <w:webHidden/>
+              </w:rPr>
+              <w:fldChar w:fldCharType="separate"/>
+            </w:r>
+            <w:r>
+              <w:rPr>
+                <w:noProof/>
+                <w:webHidden/>
+              </w:rPr>
+              <w:t>10</w:t>
+            </w:r>
+            <w:r>
+              <w:rPr>
+                <w:noProof/>
+                <w:webHidden/>
+              </w:rPr>
+              <w:fldChar w:fldCharType="end"/>
+            </w:r>
+          </w:hyperlink>
+        </w:p>
+        <w:p>
+          <w:pPr>
+            <w:pStyle w:val="TOC3"/>
+            <w:tabs>
+              <w:tab w:val="right" w:leader="dot" w:pos="9350"/>
+            </w:tabs>
+            <w:rPr>
+              <w:rFonts w:eastAsiaTheme="minorEastAsia"/>
+              <w:noProof/>
+              <w:lang w:val="en-GB" w:eastAsia="en-GB"/>
+            </w:rPr>
+          </w:pPr>
+          <w:hyperlink w:anchor="_Toc5024634" w:history="1">
+            <w:r>
+              <w:rPr>
+                <w:rStyle w:val="Hyperlink"/>
+                <w:noProof/>
+                <w:lang w:val="en-GB"/>
+              </w:rPr>
+              <w:t>Code Sample for the scenario from above:</w:t>
+            </w:r>
+            <w:r>
+              <w:rPr>
+                <w:noProof/>
+                <w:webHidden/>
+              </w:rPr>
+              <w:tab/>
+            </w:r>
+            <w:r>
+              <w:rPr>
+                <w:noProof/>
+                <w:webHidden/>
+              </w:rPr>
+              <w:fldChar w:fldCharType="begin"/>
+            </w:r>
+            <w:r>
+              <w:rPr>
+                <w:noProof/>
+                <w:webHidden/>
+              </w:rPr>
+              <w:instrText xml:space="preserve"> PAGEREF _Toc5024634 \h </w:instrText>
             </w:r>
             <w:r>
               <w:rPr>
@@ -966,166 +1172,7 @@
               <w:lang w:val="en-GB" w:eastAsia="en-GB"/>
             </w:rPr>
           </w:pPr>
-          <w:hyperlink w:anchor="_Toc5023912" w:history="1">
-            <w:r>
-              <w:rPr>
-                <w:rStyle w:val="Hyperlink"/>
-                <w:noProof/>
-                <w:lang w:val="en-GB"/>
-              </w:rPr>
-              <w:t>a.</w:t>
-            </w:r>
-            <w:r>
-              <w:rPr>
-                <w:rFonts w:eastAsiaTheme="minorEastAsia"/>
-                <w:noProof/>
-                <w:lang w:val="en-GB" w:eastAsia="en-GB"/>
-              </w:rPr>
-              <w:tab/>
-            </w:r>
-            <w:r>
-              <w:rPr>
-                <w:rStyle w:val="Hyperlink"/>
-                <w:noProof/>
-                <w:lang w:val="en-GB"/>
-              </w:rPr>
-              <w:t>Model-View-Controller (MVC)</w:t>
-            </w:r>
-            <w:r>
-              <w:rPr>
-                <w:noProof/>
-                <w:webHidden/>
-              </w:rPr>
-              <w:tab/>
-            </w:r>
-            <w:r>
-              <w:rPr>
-                <w:noProof/>
-                <w:webHidden/>
-              </w:rPr>
-              <w:fldChar w:fldCharType="begin"/>
-            </w:r>
-            <w:r>
-              <w:rPr>
-                <w:noProof/>
-                <w:webHidden/>
-              </w:rPr>
-              <w:instrText xml:space="preserve"> PAGEREF _Toc5023912 \h </w:instrText>
-            </w:r>
-            <w:r>
-              <w:rPr>
-                <w:noProof/>
-                <w:webHidden/>
-              </w:rPr>
-            </w:r>
-            <w:r>
-              <w:rPr>
-                <w:noProof/>
-                <w:webHidden/>
-              </w:rPr>
-              <w:fldChar w:fldCharType="separate"/>
-            </w:r>
-            <w:r>
-              <w:rPr>
-                <w:noProof/>
-                <w:webHidden/>
-              </w:rPr>
-              <w:t>11</w:t>
-            </w:r>
-            <w:r>
-              <w:rPr>
-                <w:noProof/>
-                <w:webHidden/>
-              </w:rPr>
-              <w:fldChar w:fldCharType="end"/>
-            </w:r>
-          </w:hyperlink>
-        </w:p>
-        <w:p>
-          <w:pPr>
-            <w:pStyle w:val="TOC3"/>
-            <w:tabs>
-              <w:tab w:val="right" w:leader="dot" w:pos="9350"/>
-            </w:tabs>
-            <w:rPr>
-              <w:rFonts w:eastAsiaTheme="minorEastAsia"/>
-              <w:noProof/>
-              <w:lang w:val="en-GB" w:eastAsia="en-GB"/>
-            </w:rPr>
-          </w:pPr>
-          <w:hyperlink w:anchor="_Toc5023913" w:history="1">
-            <w:r>
-              <w:rPr>
-                <w:rStyle w:val="Hyperlink"/>
-                <w:noProof/>
-                <w:lang w:val="en-GB"/>
-              </w:rPr>
-              <w:t>Code Sample for the scenario from above:</w:t>
-            </w:r>
-            <w:r>
-              <w:rPr>
-                <w:noProof/>
-                <w:webHidden/>
-              </w:rPr>
-              <w:tab/>
-            </w:r>
-            <w:r>
-              <w:rPr>
-                <w:noProof/>
-                <w:webHidden/>
-              </w:rPr>
-              <w:fldChar w:fldCharType="begin"/>
-            </w:r>
-            <w:r>
-              <w:rPr>
-                <w:noProof/>
-                <w:webHidden/>
-              </w:rPr>
-              <w:instrText xml:space="preserve"> PAGEREF _Toc5023913 \h </w:instrText>
-            </w:r>
-            <w:r>
-              <w:rPr>
-                <w:noProof/>
-                <w:webHidden/>
-              </w:rPr>
-            </w:r>
-            <w:r>
-              <w:rPr>
-                <w:noProof/>
-                <w:webHidden/>
-              </w:rPr>
-              <w:fldChar w:fldCharType="separate"/>
-            </w:r>
-            <w:r>
-              <w:rPr>
-                <w:noProof/>
-                <w:webHidden/>
-              </w:rPr>
-              <w:t>12</w:t>
-            </w:r>
-            <w:r>
-              <w:rPr>
-                <w:noProof/>
-                <w:webHidden/>
-              </w:rPr>
-              <w:fldChar w:fldCharType="end"/>
-            </w:r>
-          </w:hyperlink>
-        </w:p>
-        <w:p>
-          <w:pPr>
-            <w:pStyle w:val="TOC2"/>
-            <w:tabs>
-              <w:tab w:val="left" w:pos="660"/>
-              <w:tab w:val="right" w:leader="dot" w:pos="9350"/>
-            </w:tabs>
-            <w:rPr>
-              <w:rFonts w:eastAsiaTheme="minorEastAsia"/>
-              <w:noProof/>
-              <w:lang w:val="en-GB" w:eastAsia="en-GB"/>
-            </w:rPr>
-          </w:pPr>
-          <w:hyperlink w:anchor="_Toc5023914" w:history="1">
+          <w:hyperlink w:anchor="_Toc5024635" w:history="1">
             <w:r>
               <w:rPr>
                 <w:rStyle w:val="Hyperlink"/>
@@ -1169,7 +1216,7 @@
                 <w:noProof/>
                 <w:webHidden/>
               </w:rPr>
-              <w:instrText xml:space="preserve"> PAGEREF _Toc5023914 \h </w:instrText>
+              <w:instrText xml:space="preserve"> PAGEREF _Toc5024635 \h </w:instrText>
             </w:r>
             <w:r>
               <w:rPr>
@@ -1189,7 +1236,7 @@
                 <w:noProof/>
                 <w:webHidden/>
               </w:rPr>
-              <w:t>13</w:t>
+              <w:t>12</w:t>
             </w:r>
             <w:r>
               <w:rPr>
@@ -1213,7 +1260,7 @@
               <w:lang w:val="en-GB" w:eastAsia="en-GB"/>
             </w:rPr>
           </w:pPr>
-          <w:hyperlink w:anchor="_Toc5023915" w:history="1">
+          <w:hyperlink w:anchor="_Toc5024636" w:history="1">
             <w:r>
               <w:rPr>
                 <w:rStyle w:val="Hyperlink"/>
@@ -1257,7 +1304,359 @@
                 <w:noProof/>
                 <w:webHidden/>
               </w:rPr>
-              <w:instrText xml:space="preserve"> PAGEREF _Toc5023915 \h </w:instrText>
+              <w:instrText xml:space="preserve"> PAGEREF _Toc5024636 \h </w:instrText>
+            </w:r>
+            <w:r>
+              <w:rPr>
+                <w:noProof/>
+                <w:webHidden/>
+              </w:rPr>
+            </w:r>
+            <w:r>
+              <w:rPr>
+                <w:noProof/>
+                <w:webHidden/>
+              </w:rPr>
+              <w:fldChar w:fldCharType="separate"/>
+            </w:r>
+            <w:r>
+              <w:rPr>
+                <w:noProof/>
+                <w:webHidden/>
+              </w:rPr>
+              <w:t>13</w:t>
+            </w:r>
+            <w:r>
+              <w:rPr>
+                <w:noProof/>
+                <w:webHidden/>
+              </w:rPr>
+              <w:fldChar w:fldCharType="end"/>
+            </w:r>
+          </w:hyperlink>
+        </w:p>
+        <w:p>
+          <w:pPr>
+            <w:pStyle w:val="TOC2"/>
+            <w:tabs>
+              <w:tab w:val="left" w:pos="660"/>
+              <w:tab w:val="right" w:leader="dot" w:pos="9350"/>
+            </w:tabs>
+            <w:rPr>
+              <w:rFonts w:eastAsiaTheme="minorEastAsia"/>
+              <w:noProof/>
+              <w:lang w:val="en-GB" w:eastAsia="en-GB"/>
+            </w:rPr>
+          </w:pPr>
+          <w:hyperlink w:anchor="_Toc5024637" w:history="1">
+            <w:r>
+              <w:rPr>
+                <w:rStyle w:val="Hyperlink"/>
+                <w:noProof/>
+                <w:lang w:val="en-GB"/>
+              </w:rPr>
+              <w:t>a.</w:t>
+            </w:r>
+            <w:r>
+              <w:rPr>
+                <w:rFonts w:eastAsiaTheme="minorEastAsia"/>
+                <w:noProof/>
+                <w:lang w:val="en-GB" w:eastAsia="en-GB"/>
+              </w:rPr>
+              <w:tab/>
+            </w:r>
+            <w:r>
+              <w:rPr>
+                <w:rStyle w:val="Hyperlink"/>
+                <w:noProof/>
+                <w:lang w:val="en-GB"/>
+              </w:rPr>
+              <w:t>Database Design</w:t>
+            </w:r>
+            <w:r>
+              <w:rPr>
+                <w:noProof/>
+                <w:webHidden/>
+              </w:rPr>
+              <w:tab/>
+            </w:r>
+            <w:r>
+              <w:rPr>
+                <w:noProof/>
+                <w:webHidden/>
+              </w:rPr>
+              <w:fldChar w:fldCharType="begin"/>
+            </w:r>
+            <w:r>
+              <w:rPr>
+                <w:noProof/>
+                <w:webHidden/>
+              </w:rPr>
+              <w:instrText xml:space="preserve"> PAGEREF _Toc5024637 \h </w:instrText>
+            </w:r>
+            <w:r>
+              <w:rPr>
+                <w:noProof/>
+                <w:webHidden/>
+              </w:rPr>
+            </w:r>
+            <w:r>
+              <w:rPr>
+                <w:noProof/>
+                <w:webHidden/>
+              </w:rPr>
+              <w:fldChar w:fldCharType="separate"/>
+            </w:r>
+            <w:r>
+              <w:rPr>
+                <w:noProof/>
+                <w:webHidden/>
+              </w:rPr>
+              <w:t>13</w:t>
+            </w:r>
+            <w:r>
+              <w:rPr>
+                <w:noProof/>
+                <w:webHidden/>
+              </w:rPr>
+              <w:fldChar w:fldCharType="end"/>
+            </w:r>
+          </w:hyperlink>
+        </w:p>
+        <w:p>
+          <w:pPr>
+            <w:pStyle w:val="TOC2"/>
+            <w:tabs>
+              <w:tab w:val="left" w:pos="660"/>
+              <w:tab w:val="right" w:leader="dot" w:pos="9350"/>
+            </w:tabs>
+            <w:rPr>
+              <w:rFonts w:eastAsiaTheme="minorEastAsia"/>
+              <w:noProof/>
+              <w:lang w:val="en-GB" w:eastAsia="en-GB"/>
+            </w:rPr>
+          </w:pPr>
+          <w:hyperlink w:anchor="_Toc5024638" w:history="1">
+            <w:r>
+              <w:rPr>
+                <w:rStyle w:val="Hyperlink"/>
+                <w:noProof/>
+                <w:lang w:val="en-GB"/>
+              </w:rPr>
+              <w:t>b.</w:t>
+            </w:r>
+            <w:r>
+              <w:rPr>
+                <w:rFonts w:eastAsiaTheme="minorEastAsia"/>
+                <w:noProof/>
+                <w:lang w:val="en-GB" w:eastAsia="en-GB"/>
+              </w:rPr>
+              <w:tab/>
+            </w:r>
+            <w:r>
+              <w:rPr>
+                <w:rStyle w:val="Hyperlink"/>
+                <w:noProof/>
+                <w:lang w:val="en-GB"/>
+              </w:rPr>
+              <w:t>Components communication</w:t>
+            </w:r>
+            <w:r>
+              <w:rPr>
+                <w:noProof/>
+                <w:webHidden/>
+              </w:rPr>
+              <w:tab/>
+            </w:r>
+            <w:r>
+              <w:rPr>
+                <w:noProof/>
+                <w:webHidden/>
+              </w:rPr>
+              <w:fldChar w:fldCharType="begin"/>
+            </w:r>
+            <w:r>
+              <w:rPr>
+                <w:noProof/>
+                <w:webHidden/>
+              </w:rPr>
+              <w:instrText xml:space="preserve"> PAGEREF _Toc5024638 \h </w:instrText>
+            </w:r>
+            <w:r>
+              <w:rPr>
+                <w:noProof/>
+                <w:webHidden/>
+              </w:rPr>
+            </w:r>
+            <w:r>
+              <w:rPr>
+                <w:noProof/>
+                <w:webHidden/>
+              </w:rPr>
+              <w:fldChar w:fldCharType="separate"/>
+            </w:r>
+            <w:r>
+              <w:rPr>
+                <w:noProof/>
+                <w:webHidden/>
+              </w:rPr>
+              <w:t>13</w:t>
+            </w:r>
+            <w:r>
+              <w:rPr>
+                <w:noProof/>
+                <w:webHidden/>
+              </w:rPr>
+              <w:fldChar w:fldCharType="end"/>
+            </w:r>
+          </w:hyperlink>
+        </w:p>
+        <w:p>
+          <w:pPr>
+            <w:pStyle w:val="TOC2"/>
+            <w:tabs>
+              <w:tab w:val="left" w:pos="660"/>
+              <w:tab w:val="right" w:leader="dot" w:pos="9350"/>
+            </w:tabs>
+            <w:rPr>
+              <w:rFonts w:eastAsiaTheme="minorEastAsia"/>
+              <w:noProof/>
+              <w:lang w:val="en-GB" w:eastAsia="en-GB"/>
+            </w:rPr>
+          </w:pPr>
+          <w:hyperlink w:anchor="_Toc5024639" w:history="1">
+            <w:r>
+              <w:rPr>
+                <w:rStyle w:val="Hyperlink"/>
+                <w:noProof/>
+                <w:lang w:val="en-GB"/>
+              </w:rPr>
+              <w:t>c.</w:t>
+            </w:r>
+            <w:r>
+              <w:rPr>
+                <w:rFonts w:eastAsiaTheme="minorEastAsia"/>
+                <w:noProof/>
+                <w:lang w:val="en-GB" w:eastAsia="en-GB"/>
+              </w:rPr>
+              <w:tab/>
+            </w:r>
+            <w:r>
+              <w:rPr>
+                <w:rStyle w:val="Hyperlink"/>
+                <w:noProof/>
+                <w:lang w:val="en-GB"/>
+              </w:rPr>
+              <w:t>Data validation</w:t>
+            </w:r>
+            <w:r>
+              <w:rPr>
+                <w:noProof/>
+                <w:webHidden/>
+              </w:rPr>
+              <w:tab/>
+            </w:r>
+            <w:r>
+              <w:rPr>
+                <w:noProof/>
+                <w:webHidden/>
+              </w:rPr>
+              <w:fldChar w:fldCharType="begin"/>
+            </w:r>
+            <w:r>
+              <w:rPr>
+                <w:noProof/>
+                <w:webHidden/>
+              </w:rPr>
+              <w:instrText xml:space="preserve"> PAGEREF _Toc5024639 \h </w:instrText>
+            </w:r>
+            <w:r>
+              <w:rPr>
+                <w:noProof/>
+                <w:webHidden/>
+              </w:rPr>
+            </w:r>
+            <w:r>
+              <w:rPr>
+                <w:noProof/>
+                <w:webHidden/>
+              </w:rPr>
+              <w:fldChar w:fldCharType="separate"/>
+            </w:r>
+            <w:r>
+              <w:rPr>
+                <w:noProof/>
+                <w:webHidden/>
+              </w:rPr>
+              <w:t>13</w:t>
+            </w:r>
+            <w:r>
+              <w:rPr>
+                <w:noProof/>
+                <w:webHidden/>
+              </w:rPr>
+              <w:fldChar w:fldCharType="end"/>
+            </w:r>
+          </w:hyperlink>
+        </w:p>
+        <w:p>
+          <w:pPr>
+            <w:pStyle w:val="TOC2"/>
+            <w:tabs>
+              <w:tab w:val="left" w:pos="660"/>
+              <w:tab w:val="right" w:leader="dot" w:pos="9350"/>
+            </w:tabs>
+            <w:rPr>
+              <w:rFonts w:eastAsiaTheme="minorEastAsia"/>
+              <w:noProof/>
+              <w:lang w:val="en-GB" w:eastAsia="en-GB"/>
+            </w:rPr>
+          </w:pPr>
+          <w:hyperlink w:anchor="_Toc5024640" w:history="1">
+            <w:r>
+              <w:rPr>
+                <w:rStyle w:val="Hyperlink"/>
+                <w:noProof/>
+                <w:lang w:val="en-GB"/>
+              </w:rPr>
+              <w:t>d.</w:t>
+            </w:r>
+            <w:r>
+              <w:rPr>
+                <w:rFonts w:eastAsiaTheme="minorEastAsia"/>
+                <w:noProof/>
+                <w:lang w:val="en-GB" w:eastAsia="en-GB"/>
+              </w:rPr>
+              <w:tab/>
+            </w:r>
+            <w:r>
+              <w:rPr>
+                <w:rStyle w:val="Hyperlink"/>
+                <w:noProof/>
+                <w:lang w:val="en-GB"/>
+              </w:rPr>
+              <w:t>User interface design</w:t>
+            </w:r>
+            <w:r>
+              <w:rPr>
+                <w:noProof/>
+                <w:webHidden/>
+              </w:rPr>
+              <w:tab/>
+            </w:r>
+            <w:r>
+              <w:rPr>
+                <w:noProof/>
+                <w:webHidden/>
+              </w:rPr>
+              <w:fldChar w:fldCharType="begin"/>
+            </w:r>
+            <w:r>
+              <w:rPr>
+                <w:noProof/>
+                <w:webHidden/>
+              </w:rPr>
+              <w:instrText xml:space="preserve"> PAGEREF _Toc5024640 \h </w:instrText>
             </w:r>
             <w:r>
               <w:rPr>
@@ -1301,14 +1700,14 @@
               <w:lang w:val="en-GB" w:eastAsia="en-GB"/>
             </w:rPr>
           </w:pPr>
-          <w:hyperlink w:anchor="_Toc5023916" w:history="1">
+          <w:hyperlink w:anchor="_Toc5024641" w:history="1">
             <w:r>
               <w:rPr>
                 <w:rStyle w:val="Hyperlink"/>
                 <w:noProof/>
                 <w:lang w:val="en-GB"/>
               </w:rPr>
-              <w:t>a.</w:t>
+              <w:t>e.</w:t>
             </w:r>
             <w:r>
               <w:rPr>
@@ -1324,7 +1723,7 @@
                 <w:noProof/>
                 <w:lang w:val="en-GB"/>
               </w:rPr>
-              <w:t>Database Design</w:t>
+              <w:t>Implementing UML Class Diagram using an O/RD</w:t>
             </w:r>
             <w:r>
               <w:rPr>
@@ -1345,7 +1744,7 @@
                 <w:noProof/>
                 <w:webHidden/>
               </w:rPr>
-              <w:instrText xml:space="preserve"> PAGEREF _Toc5023916 \h </w:instrText>
+              <w:instrText xml:space="preserve"> PAGEREF _Toc5024641 \h </w:instrText>
             </w:r>
             <w:r>
               <w:rPr>
@@ -1389,359 +1788,7 @@
               <w:lang w:val="en-GB" w:eastAsia="en-GB"/>
             </w:rPr>
           </w:pPr>
-          <w:hyperlink w:anchor="_Toc5023917" w:history="1">
-            <w:r>
-              <w:rPr>
-                <w:rStyle w:val="Hyperlink"/>
-                <w:noProof/>
-                <w:lang w:val="en-GB"/>
-              </w:rPr>
-              <w:t>b.</w:t>
-            </w:r>
-            <w:r>
-              <w:rPr>
-                <w:rFonts w:eastAsiaTheme="minorEastAsia"/>
-                <w:noProof/>
-                <w:lang w:val="en-GB" w:eastAsia="en-GB"/>
-              </w:rPr>
-              <w:tab/>
-            </w:r>
-            <w:r>
-              <w:rPr>
-                <w:rStyle w:val="Hyperlink"/>
-                <w:noProof/>
-                <w:lang w:val="en-GB"/>
-              </w:rPr>
-              <w:t>Components communication</w:t>
-            </w:r>
-            <w:r>
-              <w:rPr>
-                <w:noProof/>
-                <w:webHidden/>
-              </w:rPr>
-              <w:tab/>
-            </w:r>
-            <w:r>
-              <w:rPr>
-                <w:noProof/>
-                <w:webHidden/>
-              </w:rPr>
-              <w:fldChar w:fldCharType="begin"/>
-            </w:r>
-            <w:r>
-              <w:rPr>
-                <w:noProof/>
-                <w:webHidden/>
-              </w:rPr>
-              <w:instrText xml:space="preserve"> PAGEREF _Toc5023917 \h </w:instrText>
-            </w:r>
-            <w:r>
-              <w:rPr>
-                <w:noProof/>
-                <w:webHidden/>
-              </w:rPr>
-            </w:r>
-            <w:r>
-              <w:rPr>
-                <w:noProof/>
-                <w:webHidden/>
-              </w:rPr>
-              <w:fldChar w:fldCharType="separate"/>
-            </w:r>
-            <w:r>
-              <w:rPr>
-                <w:noProof/>
-                <w:webHidden/>
-              </w:rPr>
-              <w:t>14</w:t>
-            </w:r>
-            <w:r>
-              <w:rPr>
-                <w:noProof/>
-                <w:webHidden/>
-              </w:rPr>
-              <w:fldChar w:fldCharType="end"/>
-            </w:r>
-          </w:hyperlink>
-        </w:p>
-        <w:p>
-          <w:pPr>
-            <w:pStyle w:val="TOC2"/>
-            <w:tabs>
-              <w:tab w:val="left" w:pos="660"/>
-              <w:tab w:val="right" w:leader="dot" w:pos="9350"/>
-            </w:tabs>
-            <w:rPr>
-              <w:rFonts w:eastAsiaTheme="minorEastAsia"/>
-              <w:noProof/>
-              <w:lang w:val="en-GB" w:eastAsia="en-GB"/>
-            </w:rPr>
-          </w:pPr>
-          <w:hyperlink w:anchor="_Toc5023918" w:history="1">
-            <w:r>
-              <w:rPr>
-                <w:rStyle w:val="Hyperlink"/>
-                <w:noProof/>
-                <w:lang w:val="en-GB"/>
-              </w:rPr>
-              <w:t>c.</w:t>
-            </w:r>
-            <w:r>
-              <w:rPr>
-                <w:rFonts w:eastAsiaTheme="minorEastAsia"/>
-                <w:noProof/>
-                <w:lang w:val="en-GB" w:eastAsia="en-GB"/>
-              </w:rPr>
-              <w:tab/>
-            </w:r>
-            <w:r>
-              <w:rPr>
-                <w:rStyle w:val="Hyperlink"/>
-                <w:noProof/>
-                <w:lang w:val="en-GB"/>
-              </w:rPr>
-              <w:t>Data validation</w:t>
-            </w:r>
-            <w:r>
-              <w:rPr>
-                <w:noProof/>
-                <w:webHidden/>
-              </w:rPr>
-              <w:tab/>
-            </w:r>
-            <w:r>
-              <w:rPr>
-                <w:noProof/>
-                <w:webHidden/>
-              </w:rPr>
-              <w:fldChar w:fldCharType="begin"/>
-            </w:r>
-            <w:r>
-              <w:rPr>
-                <w:noProof/>
-                <w:webHidden/>
-              </w:rPr>
-              <w:instrText xml:space="preserve"> PAGEREF _Toc5023918 \h </w:instrText>
-            </w:r>
-            <w:r>
-              <w:rPr>
-                <w:noProof/>
-                <w:webHidden/>
-              </w:rPr>
-            </w:r>
-            <w:r>
-              <w:rPr>
-                <w:noProof/>
-                <w:webHidden/>
-              </w:rPr>
-              <w:fldChar w:fldCharType="separate"/>
-            </w:r>
-            <w:r>
-              <w:rPr>
-                <w:noProof/>
-                <w:webHidden/>
-              </w:rPr>
-              <w:t>14</w:t>
-            </w:r>
-            <w:r>
-              <w:rPr>
-                <w:noProof/>
-                <w:webHidden/>
-              </w:rPr>
-              <w:fldChar w:fldCharType="end"/>
-            </w:r>
-          </w:hyperlink>
-        </w:p>
-        <w:p>
-          <w:pPr>
-            <w:pStyle w:val="TOC2"/>
-            <w:tabs>
-              <w:tab w:val="left" w:pos="660"/>
-              <w:tab w:val="right" w:leader="dot" w:pos="9350"/>
-            </w:tabs>
-            <w:rPr>
-              <w:rFonts w:eastAsiaTheme="minorEastAsia"/>
-              <w:noProof/>
-              <w:lang w:val="en-GB" w:eastAsia="en-GB"/>
-            </w:rPr>
-          </w:pPr>
-          <w:hyperlink w:anchor="_Toc5023919" w:history="1">
-            <w:r>
-              <w:rPr>
-                <w:rStyle w:val="Hyperlink"/>
-                <w:noProof/>
-                <w:lang w:val="en-GB"/>
-              </w:rPr>
-              <w:t>d.</w:t>
-            </w:r>
-            <w:r>
-              <w:rPr>
-                <w:rFonts w:eastAsiaTheme="minorEastAsia"/>
-                <w:noProof/>
-                <w:lang w:val="en-GB" w:eastAsia="en-GB"/>
-              </w:rPr>
-              <w:tab/>
-            </w:r>
-            <w:r>
-              <w:rPr>
-                <w:rStyle w:val="Hyperlink"/>
-                <w:noProof/>
-                <w:lang w:val="en-GB"/>
-              </w:rPr>
-              <w:t>User interface design</w:t>
-            </w:r>
-            <w:r>
-              <w:rPr>
-                <w:noProof/>
-                <w:webHidden/>
-              </w:rPr>
-              <w:tab/>
-            </w:r>
-            <w:r>
-              <w:rPr>
-                <w:noProof/>
-                <w:webHidden/>
-              </w:rPr>
-              <w:fldChar w:fldCharType="begin"/>
-            </w:r>
-            <w:r>
-              <w:rPr>
-                <w:noProof/>
-                <w:webHidden/>
-              </w:rPr>
-              <w:instrText xml:space="preserve"> PAGEREF _Toc5023919 \h </w:instrText>
-            </w:r>
-            <w:r>
-              <w:rPr>
-                <w:noProof/>
-                <w:webHidden/>
-              </w:rPr>
-            </w:r>
-            <w:r>
-              <w:rPr>
-                <w:noProof/>
-                <w:webHidden/>
-              </w:rPr>
-              <w:fldChar w:fldCharType="separate"/>
-            </w:r>
-            <w:r>
-              <w:rPr>
-                <w:noProof/>
-                <w:webHidden/>
-              </w:rPr>
-              <w:t>15</w:t>
-            </w:r>
-            <w:r>
-              <w:rPr>
-                <w:noProof/>
-                <w:webHidden/>
-              </w:rPr>
-              <w:fldChar w:fldCharType="end"/>
-            </w:r>
-          </w:hyperlink>
-        </w:p>
-        <w:p>
-          <w:pPr>
-            <w:pStyle w:val="TOC2"/>
-            <w:tabs>
-              <w:tab w:val="left" w:pos="660"/>
-              <w:tab w:val="right" w:leader="dot" w:pos="9350"/>
-            </w:tabs>
-            <w:rPr>
-              <w:rFonts w:eastAsiaTheme="minorEastAsia"/>
-              <w:noProof/>
-              <w:lang w:val="en-GB" w:eastAsia="en-GB"/>
-            </w:rPr>
-          </w:pPr>
-          <w:hyperlink w:anchor="_Toc5023920" w:history="1">
-            <w:r>
-              <w:rPr>
-                <w:rStyle w:val="Hyperlink"/>
-                <w:noProof/>
-                <w:lang w:val="en-GB"/>
-              </w:rPr>
-              <w:t>e.</w:t>
-            </w:r>
-            <w:r>
-              <w:rPr>
-                <w:rFonts w:eastAsiaTheme="minorEastAsia"/>
-                <w:noProof/>
-                <w:lang w:val="en-GB" w:eastAsia="en-GB"/>
-              </w:rPr>
-              <w:tab/>
-            </w:r>
-            <w:r>
-              <w:rPr>
-                <w:rStyle w:val="Hyperlink"/>
-                <w:noProof/>
-                <w:lang w:val="en-GB"/>
-              </w:rPr>
-              <w:t>Implementing UML Class Diagram using an O/RD</w:t>
-            </w:r>
-            <w:r>
-              <w:rPr>
-                <w:noProof/>
-                <w:webHidden/>
-              </w:rPr>
-              <w:tab/>
-            </w:r>
-            <w:r>
-              <w:rPr>
-                <w:noProof/>
-                <w:webHidden/>
-              </w:rPr>
-              <w:fldChar w:fldCharType="begin"/>
-            </w:r>
-            <w:r>
-              <w:rPr>
-                <w:noProof/>
-                <w:webHidden/>
-              </w:rPr>
-              <w:instrText xml:space="preserve"> PAGEREF _Toc5023920 \h </w:instrText>
-            </w:r>
-            <w:r>
-              <w:rPr>
-                <w:noProof/>
-                <w:webHidden/>
-              </w:rPr>
-            </w:r>
-            <w:r>
-              <w:rPr>
-                <w:noProof/>
-                <w:webHidden/>
-              </w:rPr>
-              <w:fldChar w:fldCharType="separate"/>
-            </w:r>
-            <w:r>
-              <w:rPr>
-                <w:noProof/>
-                <w:webHidden/>
-              </w:rPr>
-              <w:t>15</w:t>
-            </w:r>
-            <w:r>
-              <w:rPr>
-                <w:noProof/>
-                <w:webHidden/>
-              </w:rPr>
-              <w:fldChar w:fldCharType="end"/>
-            </w:r>
-          </w:hyperlink>
-        </w:p>
-        <w:p>
-          <w:pPr>
-            <w:pStyle w:val="TOC2"/>
-            <w:tabs>
-              <w:tab w:val="left" w:pos="660"/>
-              <w:tab w:val="right" w:leader="dot" w:pos="9350"/>
-            </w:tabs>
-            <w:rPr>
-              <w:rFonts w:eastAsiaTheme="minorEastAsia"/>
-              <w:noProof/>
-              <w:lang w:val="en-GB" w:eastAsia="en-GB"/>
-            </w:rPr>
-          </w:pPr>
-          <w:hyperlink w:anchor="_Toc5023921" w:history="1">
+          <w:hyperlink w:anchor="_Toc5024642" w:history="1">
             <w:r>
               <w:rPr>
                 <w:rStyle w:val="Hyperlink"/>
@@ -1785,7 +1832,95 @@
                 <w:noProof/>
                 <w:webHidden/>
               </w:rPr>
-              <w:instrText xml:space="preserve"> PAGEREF _Toc5023921 \h </w:instrText>
+              <w:instrText xml:space="preserve"> PAGEREF _Toc5024642 \h </w:instrText>
+            </w:r>
+            <w:r>
+              <w:rPr>
+                <w:noProof/>
+                <w:webHidden/>
+              </w:rPr>
+            </w:r>
+            <w:r>
+              <w:rPr>
+                <w:noProof/>
+                <w:webHidden/>
+              </w:rPr>
+              <w:fldChar w:fldCharType="separate"/>
+            </w:r>
+            <w:r>
+              <w:rPr>
+                <w:noProof/>
+                <w:webHidden/>
+              </w:rPr>
+              <w:t>14</w:t>
+            </w:r>
+            <w:r>
+              <w:rPr>
+                <w:noProof/>
+                <w:webHidden/>
+              </w:rPr>
+              <w:fldChar w:fldCharType="end"/>
+            </w:r>
+          </w:hyperlink>
+        </w:p>
+        <w:p>
+          <w:pPr>
+            <w:pStyle w:val="TOC1"/>
+            <w:tabs>
+              <w:tab w:val="left" w:pos="440"/>
+              <w:tab w:val="right" w:leader="dot" w:pos="9350"/>
+            </w:tabs>
+            <w:rPr>
+              <w:rFonts w:eastAsiaTheme="minorEastAsia"/>
+              <w:noProof/>
+              <w:lang w:val="en-GB" w:eastAsia="en-GB"/>
+            </w:rPr>
+          </w:pPr>
+          <w:hyperlink w:anchor="_Toc5024643" w:history="1">
+            <w:r>
+              <w:rPr>
+                <w:rStyle w:val="Hyperlink"/>
+                <w:noProof/>
+                <w:lang w:val="en-GB"/>
+              </w:rPr>
+              <w:t>5.</w:t>
+            </w:r>
+            <w:r>
+              <w:rPr>
+                <w:rFonts w:eastAsiaTheme="minorEastAsia"/>
+                <w:noProof/>
+                <w:lang w:val="en-GB" w:eastAsia="en-GB"/>
+              </w:rPr>
+              <w:tab/>
+            </w:r>
+            <w:r>
+              <w:rPr>
+                <w:rStyle w:val="Hyperlink"/>
+                <w:noProof/>
+                <w:lang w:val="en-GB"/>
+              </w:rPr>
+              <w:t>HCI Factors</w:t>
+            </w:r>
+            <w:r>
+              <w:rPr>
+                <w:noProof/>
+                <w:webHidden/>
+              </w:rPr>
+              <w:tab/>
+            </w:r>
+            <w:r>
+              <w:rPr>
+                <w:noProof/>
+                <w:webHidden/>
+              </w:rPr>
+              <w:fldChar w:fldCharType="begin"/>
+            </w:r>
+            <w:r>
+              <w:rPr>
+                <w:noProof/>
+                <w:webHidden/>
+              </w:rPr>
+              <w:instrText xml:space="preserve"> PAGEREF _Toc5024643 \h </w:instrText>
             </w:r>
             <w:r>
               <w:rPr>
@@ -1829,95 +1964,7 @@
               <w:lang w:val="en-GB" w:eastAsia="en-GB"/>
             </w:rPr>
           </w:pPr>
-          <w:hyperlink w:anchor="_Toc5023922" w:history="1">
-            <w:r>
-              <w:rPr>
-                <w:rStyle w:val="Hyperlink"/>
-                <w:noProof/>
-                <w:lang w:val="en-GB"/>
-              </w:rPr>
-              <w:t>5.</w:t>
-            </w:r>
-            <w:r>
-              <w:rPr>
-                <w:rFonts w:eastAsiaTheme="minorEastAsia"/>
-                <w:noProof/>
-                <w:lang w:val="en-GB" w:eastAsia="en-GB"/>
-              </w:rPr>
-              <w:tab/>
-            </w:r>
-            <w:r>
-              <w:rPr>
-                <w:rStyle w:val="Hyperlink"/>
-                <w:noProof/>
-                <w:lang w:val="en-GB"/>
-              </w:rPr>
-              <w:t>HCI Factors</w:t>
-            </w:r>
-            <w:r>
-              <w:rPr>
-                <w:noProof/>
-                <w:webHidden/>
-              </w:rPr>
-              <w:tab/>
-            </w:r>
-            <w:r>
-              <w:rPr>
-                <w:noProof/>
-                <w:webHidden/>
-              </w:rPr>
-              <w:fldChar w:fldCharType="begin"/>
-            </w:r>
-            <w:r>
-              <w:rPr>
-                <w:noProof/>
-                <w:webHidden/>
-              </w:rPr>
-              <w:instrText xml:space="preserve"> PAGEREF _Toc5023922 \h </w:instrText>
-            </w:r>
-            <w:r>
-              <w:rPr>
-                <w:noProof/>
-                <w:webHidden/>
-              </w:rPr>
-            </w:r>
-            <w:r>
-              <w:rPr>
-                <w:noProof/>
-                <w:webHidden/>
-              </w:rPr>
-              <w:fldChar w:fldCharType="separate"/>
-            </w:r>
-            <w:r>
-              <w:rPr>
-                <w:noProof/>
-                <w:webHidden/>
-              </w:rPr>
-              <w:t>16</w:t>
-            </w:r>
-            <w:r>
-              <w:rPr>
-                <w:noProof/>
-                <w:webHidden/>
-              </w:rPr>
-              <w:fldChar w:fldCharType="end"/>
-            </w:r>
-          </w:hyperlink>
-        </w:p>
-        <w:p>
-          <w:pPr>
-            <w:pStyle w:val="TOC1"/>
-            <w:tabs>
-              <w:tab w:val="left" w:pos="440"/>
-              <w:tab w:val="right" w:leader="dot" w:pos="9350"/>
-            </w:tabs>
-            <w:rPr>
-              <w:rFonts w:eastAsiaTheme="minorEastAsia"/>
-              <w:noProof/>
-              <w:lang w:val="en-GB" w:eastAsia="en-GB"/>
-            </w:rPr>
-          </w:pPr>
-          <w:hyperlink w:anchor="_Toc5023923" w:history="1">
+          <w:hyperlink w:anchor="_Toc5024644" w:history="1">
             <w:r>
               <w:rPr>
                 <w:rStyle w:val="Hyperlink"/>
@@ -1961,7 +2008,7 @@
                 <w:noProof/>
                 <w:webHidden/>
               </w:rPr>
-              <w:instrText xml:space="preserve"> PAGEREF _Toc5023923 \h </w:instrText>
+              <w:instrText xml:space="preserve"> PAGEREF _Toc5024644 \h </w:instrText>
             </w:r>
             <w:r>
               <w:rPr>
@@ -1981,7 +2028,7 @@
                 <w:noProof/>
                 <w:webHidden/>
               </w:rPr>
-              <w:t>21</w:t>
+              <w:t>20</w:t>
             </w:r>
             <w:r>
               <w:rPr>
@@ -2004,7 +2051,7 @@
               <w:lang w:val="en-GB" w:eastAsia="en-GB"/>
             </w:rPr>
           </w:pPr>
-          <w:hyperlink w:anchor="_Toc5023924" w:history="1">
+          <w:hyperlink w:anchor="_Toc5024645" w:history="1">
             <w:r>
               <w:rPr>
                 <w:rStyle w:val="Hyperlink"/>
@@ -2052,7 +2099,7 @@
                 <w:noProof/>
                 <w:webHidden/>
               </w:rPr>
-              <w:instrText xml:space="preserve"> PAGEREF _Toc5023924 \h </w:instrText>
+              <w:instrText xml:space="preserve"> PAGEREF _Toc5024645 \h </w:instrText>
             </w:r>
             <w:r>
               <w:rPr>
@@ -2072,7 +2119,7 @@
                 <w:noProof/>
                 <w:webHidden/>
               </w:rPr>
-              <w:t>21</w:t>
+              <w:t>20</w:t>
             </w:r>
             <w:r>
               <w:rPr>
@@ -2095,7 +2142,7 @@
               <w:lang w:val="en-GB" w:eastAsia="en-GB"/>
             </w:rPr>
           </w:pPr>
-          <w:hyperlink w:anchor="_Toc5023925" w:history="1">
+          <w:hyperlink w:anchor="_Toc5024646" w:history="1">
             <w:r>
               <w:rPr>
                 <w:rStyle w:val="Hyperlink"/>
@@ -2123,7 +2170,7 @@
                 <w:noProof/>
                 <w:webHidden/>
               </w:rPr>
-              <w:instrText xml:space="preserve"> PAGEREF _Toc5023925 \h </w:instrText>
+              <w:instrText xml:space="preserve"> PAGEREF _Toc5024646 \h </w:instrText>
             </w:r>
             <w:r>
               <w:rPr>
@@ -2143,7 +2190,7 @@
                 <w:noProof/>
                 <w:webHidden/>
               </w:rPr>
-              <w:t>21</w:t>
+              <w:t>20</w:t>
             </w:r>
             <w:r>
               <w:rPr>
@@ -2167,7 +2214,7 @@
               <w:lang w:val="en-GB" w:eastAsia="en-GB"/>
             </w:rPr>
           </w:pPr>
-          <w:hyperlink w:anchor="_Toc5023926" w:history="1">
+          <w:hyperlink w:anchor="_Toc5024647" w:history="1">
             <w:r>
               <w:rPr>
                 <w:rStyle w:val="Hyperlink"/>
@@ -2211,7 +2258,7 @@
                 <w:noProof/>
                 <w:webHidden/>
               </w:rPr>
-              <w:instrText xml:space="preserve"> PAGEREF _Toc5023926 \h </w:instrText>
+              <w:instrText xml:space="preserve"> PAGEREF _Toc5024647 \h </w:instrText>
             </w:r>
             <w:r>
               <w:rPr>
@@ -2231,7 +2278,7 @@
                 <w:noProof/>
                 <w:webHidden/>
               </w:rPr>
-              <w:t>21</w:t>
+              <w:t>20</w:t>
             </w:r>
             <w:r>
               <w:rPr>
@@ -2255,7 +2302,7 @@
               <w:lang w:val="en-GB" w:eastAsia="en-GB"/>
             </w:rPr>
           </w:pPr>
-          <w:hyperlink w:anchor="_Toc5023927" w:history="1">
+          <w:hyperlink w:anchor="_Toc5024648" w:history="1">
             <w:r>
               <w:rPr>
                 <w:rStyle w:val="Hyperlink"/>
@@ -2299,7 +2346,7 @@
                 <w:noProof/>
                 <w:webHidden/>
               </w:rPr>
-              <w:instrText xml:space="preserve"> PAGEREF _Toc5023927 \h </w:instrText>
+              <w:instrText xml:space="preserve"> PAGEREF _Toc5024648 \h </w:instrText>
             </w:r>
             <w:r>
               <w:rPr>
@@ -2319,7 +2366,7 @@
                 <w:noProof/>
                 <w:webHidden/>
               </w:rPr>
-              <w:t>21</w:t>
+              <w:t>20</w:t>
             </w:r>
             <w:r>
               <w:rPr>
@@ -2342,7 +2389,7 @@
               <w:lang w:val="en-GB" w:eastAsia="en-GB"/>
             </w:rPr>
           </w:pPr>
-          <w:hyperlink w:anchor="_Toc5023928" w:history="1">
+          <w:hyperlink w:anchor="_Toc5024649" w:history="1">
             <w:r>
               <w:rPr>
                 <w:rStyle w:val="Hyperlink"/>
@@ -2370,7 +2417,7 @@
                 <w:noProof/>
                 <w:webHidden/>
               </w:rPr>
-              <w:instrText xml:space="preserve"> PAGEREF _Toc5023928 \h </w:instrText>
+              <w:instrText xml:space="preserve"> PAGEREF _Toc5024649 \h </w:instrText>
             </w:r>
             <w:r>
               <w:rPr>
@@ -2390,7 +2437,7 @@
                 <w:noProof/>
                 <w:webHidden/>
               </w:rPr>
-              <w:t>21</w:t>
+              <w:t>20</w:t>
             </w:r>
             <w:r>
               <w:rPr>
@@ -2413,7 +2460,7 @@
               <w:lang w:val="en-GB" w:eastAsia="en-GB"/>
             </w:rPr>
           </w:pPr>
-          <w:hyperlink w:anchor="_Toc5023929" w:history="1">
+          <w:hyperlink w:anchor="_Toc5024650" w:history="1">
             <w:r>
               <w:rPr>
                 <w:rStyle w:val="Hyperlink"/>
@@ -2441,7 +2488,7 @@
                 <w:noProof/>
                 <w:webHidden/>
               </w:rPr>
-              <w:instrText xml:space="preserve"> PAGEREF _Toc5023929 \h </w:instrText>
+              <w:instrText xml:space="preserve"> PAGEREF _Toc5024650 \h </w:instrText>
             </w:r>
             <w:r>
               <w:rPr>
@@ -2461,7 +2508,7 @@
                 <w:noProof/>
                 <w:webHidden/>
               </w:rPr>
-              <w:t>25</w:t>
+              <w:t>24</w:t>
             </w:r>
             <w:r>
               <w:rPr>
@@ -2484,7 +2531,7 @@
               <w:lang w:val="en-GB" w:eastAsia="en-GB"/>
             </w:rPr>
           </w:pPr>
-          <w:hyperlink w:anchor="_Toc5023930" w:history="1">
+          <w:hyperlink w:anchor="_Toc5024651" w:history="1">
             <w:r>
               <w:rPr>
                 <w:rStyle w:val="Hyperlink"/>
@@ -2512,7 +2559,7 @@
                 <w:noProof/>
                 <w:webHidden/>
               </w:rPr>
-              <w:instrText xml:space="preserve"> PAGEREF _Toc5023930 \h </w:instrText>
+              <w:instrText xml:space="preserve"> PAGEREF _Toc5024651 \h </w:instrText>
             </w:r>
             <w:r>
               <w:rPr>
@@ -2532,7 +2579,7 @@
                 <w:noProof/>
                 <w:webHidden/>
               </w:rPr>
-              <w:t>29</w:t>
+              <w:t>28</w:t>
             </w:r>
             <w:r>
               <w:rPr>
@@ -2556,7 +2603,7 @@
               <w:lang w:val="en-GB" w:eastAsia="en-GB"/>
             </w:rPr>
           </w:pPr>
-          <w:hyperlink w:anchor="_Toc5023931" w:history="1">
+          <w:hyperlink w:anchor="_Toc5024652" w:history="1">
             <w:r>
               <w:rPr>
                 <w:rStyle w:val="Hyperlink"/>
@@ -2600,7 +2647,332 @@
                 <w:noProof/>
                 <w:webHidden/>
               </w:rPr>
-              <w:instrText xml:space="preserve"> PAGEREF _Toc5023931 \h </w:instrText>
+              <w:instrText xml:space="preserve"> PAGEREF _Toc5024652 \h </w:instrText>
+            </w:r>
+            <w:r>
+              <w:rPr>
+                <w:noProof/>
+                <w:webHidden/>
+              </w:rPr>
+            </w:r>
+            <w:r>
+              <w:rPr>
+                <w:noProof/>
+                <w:webHidden/>
+              </w:rPr>
+              <w:fldChar w:fldCharType="separate"/>
+            </w:r>
+            <w:r>
+              <w:rPr>
+                <w:noProof/>
+                <w:webHidden/>
+              </w:rPr>
+              <w:t>30</w:t>
+            </w:r>
+            <w:r>
+              <w:rPr>
+                <w:noProof/>
+                <w:webHidden/>
+              </w:rPr>
+              <w:fldChar w:fldCharType="end"/>
+            </w:r>
+          </w:hyperlink>
+        </w:p>
+        <w:p>
+          <w:pPr>
+            <w:pStyle w:val="TOC3"/>
+            <w:tabs>
+              <w:tab w:val="right" w:leader="dot" w:pos="9350"/>
+            </w:tabs>
+            <w:rPr>
+              <w:rFonts w:eastAsiaTheme="minorEastAsia"/>
+              <w:noProof/>
+              <w:lang w:val="en-GB" w:eastAsia="en-GB"/>
+            </w:rPr>
+          </w:pPr>
+          <w:hyperlink w:anchor="_Toc5024653" w:history="1">
+            <w:r>
+              <w:rPr>
+                <w:rStyle w:val="Hyperlink"/>
+                <w:noProof/>
+              </w:rPr>
+              <w:t>Thursday 17</w:t>
+            </w:r>
+            <w:r>
+              <w:rPr>
+                <w:rStyle w:val="Hyperlink"/>
+                <w:noProof/>
+                <w:vertAlign w:val="superscript"/>
+              </w:rPr>
+              <w:t>th</w:t>
+            </w:r>
+            <w:r>
+              <w:rPr>
+                <w:rStyle w:val="Hyperlink"/>
+                <w:noProof/>
+              </w:rPr>
+              <w:t xml:space="preserve"> January 2019</w:t>
+            </w:r>
+            <w:r>
+              <w:rPr>
+                <w:noProof/>
+                <w:webHidden/>
+              </w:rPr>
+              <w:tab/>
+            </w:r>
+            <w:r>
+              <w:rPr>
+                <w:noProof/>
+                <w:webHidden/>
+              </w:rPr>
+              <w:fldChar w:fldCharType="begin"/>
+            </w:r>
+            <w:r>
+              <w:rPr>
+                <w:noProof/>
+                <w:webHidden/>
+              </w:rPr>
+              <w:instrText xml:space="preserve"> PAGEREF _Toc5024653 \h </w:instrText>
+            </w:r>
+            <w:r>
+              <w:rPr>
+                <w:noProof/>
+                <w:webHidden/>
+              </w:rPr>
+            </w:r>
+            <w:r>
+              <w:rPr>
+                <w:noProof/>
+                <w:webHidden/>
+              </w:rPr>
+              <w:fldChar w:fldCharType="separate"/>
+            </w:r>
+            <w:r>
+              <w:rPr>
+                <w:noProof/>
+                <w:webHidden/>
+              </w:rPr>
+              <w:t>30</w:t>
+            </w:r>
+            <w:r>
+              <w:rPr>
+                <w:noProof/>
+                <w:webHidden/>
+              </w:rPr>
+              <w:fldChar w:fldCharType="end"/>
+            </w:r>
+          </w:hyperlink>
+        </w:p>
+        <w:p>
+          <w:pPr>
+            <w:pStyle w:val="TOC3"/>
+            <w:tabs>
+              <w:tab w:val="right" w:leader="dot" w:pos="9350"/>
+            </w:tabs>
+            <w:rPr>
+              <w:rFonts w:eastAsiaTheme="minorEastAsia"/>
+              <w:noProof/>
+              <w:lang w:val="en-GB" w:eastAsia="en-GB"/>
+            </w:rPr>
+          </w:pPr>
+          <w:hyperlink w:anchor="_Toc5024654" w:history="1">
+            <w:r>
+              <w:rPr>
+                <w:rStyle w:val="Hyperlink"/>
+                <w:noProof/>
+              </w:rPr>
+              <w:t>Wednesday 23</w:t>
+            </w:r>
+            <w:r>
+              <w:rPr>
+                <w:rStyle w:val="Hyperlink"/>
+                <w:noProof/>
+                <w:vertAlign w:val="superscript"/>
+              </w:rPr>
+              <w:t>rd</w:t>
+            </w:r>
+            <w:r>
+              <w:rPr>
+                <w:rStyle w:val="Hyperlink"/>
+                <w:noProof/>
+              </w:rPr>
+              <w:t xml:space="preserve"> January 2019</w:t>
+            </w:r>
+            <w:r>
+              <w:rPr>
+                <w:noProof/>
+                <w:webHidden/>
+              </w:rPr>
+              <w:tab/>
+            </w:r>
+            <w:r>
+              <w:rPr>
+                <w:noProof/>
+                <w:webHidden/>
+              </w:rPr>
+              <w:fldChar w:fldCharType="begin"/>
+            </w:r>
+            <w:r>
+              <w:rPr>
+                <w:noProof/>
+                <w:webHidden/>
+              </w:rPr>
+              <w:instrText xml:space="preserve"> PAGEREF _Toc5024654 \h </w:instrText>
+            </w:r>
+            <w:r>
+              <w:rPr>
+                <w:noProof/>
+                <w:webHidden/>
+              </w:rPr>
+            </w:r>
+            <w:r>
+              <w:rPr>
+                <w:noProof/>
+                <w:webHidden/>
+              </w:rPr>
+              <w:fldChar w:fldCharType="separate"/>
+            </w:r>
+            <w:r>
+              <w:rPr>
+                <w:noProof/>
+                <w:webHidden/>
+              </w:rPr>
+              <w:t>30</w:t>
+            </w:r>
+            <w:r>
+              <w:rPr>
+                <w:noProof/>
+                <w:webHidden/>
+              </w:rPr>
+              <w:fldChar w:fldCharType="end"/>
+            </w:r>
+          </w:hyperlink>
+        </w:p>
+        <w:p>
+          <w:pPr>
+            <w:pStyle w:val="TOC3"/>
+            <w:tabs>
+              <w:tab w:val="right" w:leader="dot" w:pos="9350"/>
+            </w:tabs>
+            <w:rPr>
+              <w:rFonts w:eastAsiaTheme="minorEastAsia"/>
+              <w:noProof/>
+              <w:lang w:val="en-GB" w:eastAsia="en-GB"/>
+            </w:rPr>
+          </w:pPr>
+          <w:hyperlink w:anchor="_Toc5024655" w:history="1">
+            <w:r>
+              <w:rPr>
+                <w:rStyle w:val="Hyperlink"/>
+                <w:noProof/>
+              </w:rPr>
+              <w:t>Wednesday 6</w:t>
+            </w:r>
+            <w:r>
+              <w:rPr>
+                <w:rStyle w:val="Hyperlink"/>
+                <w:noProof/>
+                <w:vertAlign w:val="superscript"/>
+              </w:rPr>
+              <w:t>th</w:t>
+            </w:r>
+            <w:r>
+              <w:rPr>
+                <w:rStyle w:val="Hyperlink"/>
+                <w:noProof/>
+              </w:rPr>
+              <w:t xml:space="preserve"> February 2019</w:t>
+            </w:r>
+            <w:r>
+              <w:rPr>
+                <w:noProof/>
+                <w:webHidden/>
+              </w:rPr>
+              <w:tab/>
+            </w:r>
+            <w:r>
+              <w:rPr>
+                <w:noProof/>
+                <w:webHidden/>
+              </w:rPr>
+              <w:fldChar w:fldCharType="begin"/>
+            </w:r>
+            <w:r>
+              <w:rPr>
+                <w:noProof/>
+                <w:webHidden/>
+              </w:rPr>
+              <w:instrText xml:space="preserve"> PAGEREF _Toc5024655 \h </w:instrText>
+            </w:r>
+            <w:r>
+              <w:rPr>
+                <w:noProof/>
+                <w:webHidden/>
+              </w:rPr>
+            </w:r>
+            <w:r>
+              <w:rPr>
+                <w:noProof/>
+                <w:webHidden/>
+              </w:rPr>
+              <w:fldChar w:fldCharType="separate"/>
+            </w:r>
+            <w:r>
+              <w:rPr>
+                <w:noProof/>
+                <w:webHidden/>
+              </w:rPr>
+              <w:t>30</w:t>
+            </w:r>
+            <w:r>
+              <w:rPr>
+                <w:noProof/>
+                <w:webHidden/>
+              </w:rPr>
+              <w:fldChar w:fldCharType="end"/>
+            </w:r>
+          </w:hyperlink>
+        </w:p>
+        <w:p>
+          <w:pPr>
+            <w:pStyle w:val="TOC3"/>
+            <w:tabs>
+              <w:tab w:val="right" w:leader="dot" w:pos="9350"/>
+            </w:tabs>
+            <w:rPr>
+              <w:rFonts w:eastAsiaTheme="minorEastAsia"/>
+              <w:noProof/>
+              <w:lang w:val="en-GB" w:eastAsia="en-GB"/>
+            </w:rPr>
+          </w:pPr>
+          <w:hyperlink w:anchor="_Toc5024656" w:history="1">
+            <w:r>
+              <w:rPr>
+                <w:rStyle w:val="Hyperlink"/>
+                <w:noProof/>
+              </w:rPr>
+              <w:t>Wednesday 20th February 2019</w:t>
+            </w:r>
+            <w:r>
+              <w:rPr>
+                <w:noProof/>
+                <w:webHidden/>
+              </w:rPr>
+              <w:tab/>
+            </w:r>
+            <w:r>
+              <w:rPr>
+                <w:noProof/>
+                <w:webHidden/>
+              </w:rPr>
+              <w:fldChar w:fldCharType="begin"/>
+            </w:r>
+            <w:r>
+              <w:rPr>
+                <w:noProof/>
+                <w:webHidden/>
+              </w:rPr>
+              <w:instrText xml:space="preserve"> PAGEREF _Toc5024656 \h </w:instrText>
             </w:r>
             <w:r>
               <w:rPr>
@@ -2643,28 +3015,13 @@
               <w:lang w:val="en-GB" w:eastAsia="en-GB"/>
             </w:rPr>
           </w:pPr>
-          <w:hyperlink w:anchor="_Toc5023932" w:history="1">
+          <w:hyperlink w:anchor="_Toc5024657" w:history="1">
             <w:r>
               <w:rPr>
                 <w:rStyle w:val="Hyperlink"/>
                 <w:noProof/>
               </w:rPr>
-              <w:t>Thursday 17</w:t>
-            </w:r>
-            <w:r>
-              <w:rPr>
-                <w:rStyle w:val="Hyperlink"/>
-                <w:noProof/>
-                <w:vertAlign w:val="superscript"/>
-              </w:rPr>
-              <w:t>th</w:t>
-            </w:r>
-            <w:r>
-              <w:rPr>
-                <w:rStyle w:val="Hyperlink"/>
-                <w:noProof/>
-              </w:rPr>
-              <w:t xml:space="preserve"> January 2019</w:t>
+              <w:t>Wednesday 6th March 2019</w:t>
             </w:r>
             <w:r>
               <w:rPr>
@@ -2685,7 +3042,7 @@
                 <w:noProof/>
                 <w:webHidden/>
               </w:rPr>
-              <w:instrText xml:space="preserve"> PAGEREF _Toc5023932 \h </w:instrText>
+              <w:instrText xml:space="preserve"> PAGEREF _Toc5024657 \h </w:instrText>
             </w:r>
             <w:r>
               <w:rPr>
@@ -2728,28 +3085,13 @@
               <w:lang w:val="en-GB" w:eastAsia="en-GB"/>
             </w:rPr>
           </w:pPr>
-          <w:hyperlink w:anchor="_Toc5023933" w:history="1">
+          <w:hyperlink w:anchor="_Toc5024658" w:history="1">
             <w:r>
               <w:rPr>
                 <w:rStyle w:val="Hyperlink"/>
                 <w:noProof/>
               </w:rPr>
-              <w:t>Wednesday 23</w:t>
-            </w:r>
-            <w:r>
-              <w:rPr>
-                <w:rStyle w:val="Hyperlink"/>
-                <w:noProof/>
-                <w:vertAlign w:val="superscript"/>
-              </w:rPr>
-              <w:t>rd</w:t>
-            </w:r>
-            <w:r>
-              <w:rPr>
-                <w:rStyle w:val="Hyperlink"/>
-                <w:noProof/>
-              </w:rPr>
-              <w:t xml:space="preserve"> January 2019</w:t>
+              <w:t>Wednesday 20th March 2019</w:t>
             </w:r>
             <w:r>
               <w:rPr>
@@ -2770,7 +3112,7 @@
                 <w:noProof/>
                 <w:webHidden/>
               </w:rPr>
-              <w:instrText xml:space="preserve"> PAGEREF _Toc5023933 \h </w:instrText>
+              <w:instrText xml:space="preserve"> PAGEREF _Toc5024658 \h </w:instrText>
             </w:r>
             <w:r>
               <w:rPr>
@@ -2813,28 +3155,13 @@
               <w:lang w:val="en-GB" w:eastAsia="en-GB"/>
             </w:rPr>
           </w:pPr>
-          <w:hyperlink w:anchor="_Toc5023934" w:history="1">
+          <w:hyperlink w:anchor="_Toc5024659" w:history="1">
             <w:r>
               <w:rPr>
                 <w:rStyle w:val="Hyperlink"/>
                 <w:noProof/>
               </w:rPr>
-              <w:t>Wednesday 6</w:t>
-            </w:r>
-            <w:r>
-              <w:rPr>
-                <w:rStyle w:val="Hyperlink"/>
-                <w:noProof/>
-                <w:vertAlign w:val="superscript"/>
-              </w:rPr>
-              <w:t>th</w:t>
-            </w:r>
-            <w:r>
-              <w:rPr>
-                <w:rStyle w:val="Hyperlink"/>
-                <w:noProof/>
-              </w:rPr>
-              <w:t xml:space="preserve"> February 2019</w:t>
+              <w:t>Wednesday 27th March 2019</w:t>
             </w:r>
             <w:r>
               <w:rPr>
@@ -2855,77 +3182,7 @@
                 <w:noProof/>
                 <w:webHidden/>
               </w:rPr>
-              <w:instrText xml:space="preserve"> PAGEREF _Toc5023934 \h </w:instrText>
-            </w:r>
-            <w:r>
-              <w:rPr>
-                <w:noProof/>
-                <w:webHidden/>
-              </w:rPr>
-            </w:r>
-            <w:r>
-              <w:rPr>
-                <w:noProof/>
-                <w:webHidden/>
-              </w:rPr>
-              <w:fldChar w:fldCharType="separate"/>
-            </w:r>
-            <w:r>
-              <w:rPr>
-                <w:noProof/>
-                <w:webHidden/>
-              </w:rPr>
-              <w:t>31</w:t>
-            </w:r>
-            <w:r>
-              <w:rPr>
-                <w:noProof/>
-                <w:webHidden/>
-              </w:rPr>
-              <w:fldChar w:fldCharType="end"/>
-            </w:r>
-          </w:hyperlink>
-        </w:p>
-        <w:p>
-          <w:pPr>
-            <w:pStyle w:val="TOC3"/>
-            <w:tabs>
-              <w:tab w:val="right" w:leader="dot" w:pos="9350"/>
-            </w:tabs>
-            <w:rPr>
-              <w:rFonts w:eastAsiaTheme="minorEastAsia"/>
-              <w:noProof/>
-              <w:lang w:val="en-GB" w:eastAsia="en-GB"/>
-            </w:rPr>
-          </w:pPr>
-          <w:hyperlink w:anchor="_Toc5023935" w:history="1">
-            <w:r>
-              <w:rPr>
-                <w:rStyle w:val="Hyperlink"/>
-                <w:noProof/>
-              </w:rPr>
-              <w:t>Wednesday 20th February 2019</w:t>
-            </w:r>
-            <w:r>
-              <w:rPr>
-                <w:noProof/>
-                <w:webHidden/>
-              </w:rPr>
-              <w:tab/>
-            </w:r>
-            <w:r>
-              <w:rPr>
-                <w:noProof/>
-                <w:webHidden/>
-              </w:rPr>
-              <w:fldChar w:fldCharType="begin"/>
-            </w:r>
-            <w:r>
-              <w:rPr>
-                <w:noProof/>
-                <w:webHidden/>
-              </w:rPr>
-              <w:instrText xml:space="preserve"> PAGEREF _Toc5023935 \h </w:instrText>
+              <w:instrText xml:space="preserve"> PAGEREF _Toc5024659 \h </w:instrText>
             </w:r>
             <w:r>
               <w:rPr>
@@ -2968,13 +3225,13 @@
               <w:lang w:val="en-GB" w:eastAsia="en-GB"/>
             </w:rPr>
           </w:pPr>
-          <w:hyperlink w:anchor="_Toc5023936" w:history="1">
+          <w:hyperlink w:anchor="_Toc5024660" w:history="1">
             <w:r>
               <w:rPr>
                 <w:rStyle w:val="Hyperlink"/>
                 <w:noProof/>
               </w:rPr>
-              <w:t>Wednesday 6th March 2019</w:t>
+              <w:t>Thursday 28th March 2019</w:t>
             </w:r>
             <w:r>
               <w:rPr>
@@ -2995,7 +3252,7 @@
                 <w:noProof/>
                 <w:webHidden/>
               </w:rPr>
-              <w:instrText xml:space="preserve"> PAGEREF _Toc5023936 \h </w:instrText>
+              <w:instrText xml:space="preserve"> PAGEREF _Toc5024660 \h </w:instrText>
             </w:r>
             <w:r>
               <w:rPr>
@@ -3038,13 +3295,13 @@
               <w:lang w:val="en-GB" w:eastAsia="en-GB"/>
             </w:rPr>
           </w:pPr>
-          <w:hyperlink w:anchor="_Toc5023937" w:history="1">
+          <w:hyperlink w:anchor="_Toc5024661" w:history="1">
             <w:r>
               <w:rPr>
                 <w:rStyle w:val="Hyperlink"/>
                 <w:noProof/>
               </w:rPr>
-              <w:t>Wednesday 20th March 2019</w:t>
+              <w:t>Saturday 30th March 2019</w:t>
             </w:r>
             <w:r>
               <w:rPr>
@@ -3065,7 +3322,7 @@
                 <w:noProof/>
                 <w:webHidden/>
               </w:rPr>
-              <w:instrText xml:space="preserve"> PAGEREF _Toc5023937 \h </w:instrText>
+              <w:instrText xml:space="preserve"> PAGEREF _Toc5024661 \h </w:instrText>
             </w:r>
             <w:r>
               <w:rPr>
@@ -3108,217 +3365,7 @@
               <w:lang w:val="en-GB" w:eastAsia="en-GB"/>
             </w:rPr>
           </w:pPr>
-          <w:hyperlink w:anchor="_Toc5023938" w:history="1">
-            <w:r>
-              <w:rPr>
-                <w:rStyle w:val="Hyperlink"/>
-                <w:noProof/>
-              </w:rPr>
-              <w:t>Wednesday 27th March 2019</w:t>
-            </w:r>
-            <w:r>
-              <w:rPr>
-                <w:noProof/>
-                <w:webHidden/>
-              </w:rPr>
-              <w:tab/>
-            </w:r>
-            <w:r>
-              <w:rPr>
-                <w:noProof/>
-                <w:webHidden/>
-              </w:rPr>
-              <w:fldChar w:fldCharType="begin"/>
-            </w:r>
-            <w:r>
-              <w:rPr>
-                <w:noProof/>
-                <w:webHidden/>
-              </w:rPr>
-              <w:instrText xml:space="preserve"> PAGEREF _Toc5023938 \h </w:instrText>
-            </w:r>
-            <w:r>
-              <w:rPr>
-                <w:noProof/>
-                <w:webHidden/>
-              </w:rPr>
-            </w:r>
-            <w:r>
-              <w:rPr>
-                <w:noProof/>
-                <w:webHidden/>
-              </w:rPr>
-              <w:fldChar w:fldCharType="separate"/>
-            </w:r>
-            <w:r>
-              <w:rPr>
-                <w:noProof/>
-                <w:webHidden/>
-              </w:rPr>
-              <w:t>33</w:t>
-            </w:r>
-            <w:r>
-              <w:rPr>
-                <w:noProof/>
-                <w:webHidden/>
-              </w:rPr>
-              <w:fldChar w:fldCharType="end"/>
-            </w:r>
-          </w:hyperlink>
-        </w:p>
-        <w:p>
-          <w:pPr>
-            <w:pStyle w:val="TOC3"/>
-            <w:tabs>
-              <w:tab w:val="right" w:leader="dot" w:pos="9350"/>
-            </w:tabs>
-            <w:rPr>
-              <w:rFonts w:eastAsiaTheme="minorEastAsia"/>
-              <w:noProof/>
-              <w:lang w:val="en-GB" w:eastAsia="en-GB"/>
-            </w:rPr>
-          </w:pPr>
-          <w:hyperlink w:anchor="_Toc5023939" w:history="1">
-            <w:r>
-              <w:rPr>
-                <w:rStyle w:val="Hyperlink"/>
-                <w:noProof/>
-              </w:rPr>
-              <w:t>Thursday 28th March 2019</w:t>
-            </w:r>
-            <w:r>
-              <w:rPr>
-                <w:noProof/>
-                <w:webHidden/>
-              </w:rPr>
-              <w:tab/>
-            </w:r>
-            <w:r>
-              <w:rPr>
-                <w:noProof/>
-                <w:webHidden/>
-              </w:rPr>
-              <w:fldChar w:fldCharType="begin"/>
-            </w:r>
-            <w:r>
-              <w:rPr>
-                <w:noProof/>
-                <w:webHidden/>
-              </w:rPr>
-              <w:instrText xml:space="preserve"> PAGEREF _Toc5023939 \h </w:instrText>
-            </w:r>
-            <w:r>
-              <w:rPr>
-                <w:noProof/>
-                <w:webHidden/>
-              </w:rPr>
-            </w:r>
-            <w:r>
-              <w:rPr>
-                <w:noProof/>
-                <w:webHidden/>
-              </w:rPr>
-              <w:fldChar w:fldCharType="separate"/>
-            </w:r>
-            <w:r>
-              <w:rPr>
-                <w:noProof/>
-                <w:webHidden/>
-              </w:rPr>
-              <w:t>33</w:t>
-            </w:r>
-            <w:r>
-              <w:rPr>
-                <w:noProof/>
-                <w:webHidden/>
-              </w:rPr>
-              <w:fldChar w:fldCharType="end"/>
-            </w:r>
-          </w:hyperlink>
-        </w:p>
-        <w:p>
-          <w:pPr>
-            <w:pStyle w:val="TOC3"/>
-            <w:tabs>
-              <w:tab w:val="right" w:leader="dot" w:pos="9350"/>
-            </w:tabs>
-            <w:rPr>
-              <w:rFonts w:eastAsiaTheme="minorEastAsia"/>
-              <w:noProof/>
-              <w:lang w:val="en-GB" w:eastAsia="en-GB"/>
-            </w:rPr>
-          </w:pPr>
-          <w:hyperlink w:anchor="_Toc5023940" w:history="1">
-            <w:r>
-              <w:rPr>
-                <w:rStyle w:val="Hyperlink"/>
-                <w:noProof/>
-              </w:rPr>
-              <w:t>Saturday 30th March 2019</w:t>
-            </w:r>
-            <w:r>
-              <w:rPr>
-                <w:noProof/>
-                <w:webHidden/>
-              </w:rPr>
-              <w:tab/>
-            </w:r>
-            <w:r>
-              <w:rPr>
-                <w:noProof/>
-                <w:webHidden/>
-              </w:rPr>
-              <w:fldChar w:fldCharType="begin"/>
-            </w:r>
-            <w:r>
-              <w:rPr>
-                <w:noProof/>
-                <w:webHidden/>
-              </w:rPr>
-              <w:instrText xml:space="preserve"> PAGEREF _Toc5023940 \h </w:instrText>
-            </w:r>
-            <w:r>
-              <w:rPr>
-                <w:noProof/>
-                <w:webHidden/>
-              </w:rPr>
-            </w:r>
-            <w:r>
-              <w:rPr>
-                <w:noProof/>
-                <w:webHidden/>
-              </w:rPr>
-              <w:fldChar w:fldCharType="separate"/>
-            </w:r>
-            <w:r>
-              <w:rPr>
-                <w:noProof/>
-                <w:webHidden/>
-              </w:rPr>
-              <w:t>33</w:t>
-            </w:r>
-            <w:r>
-              <w:rPr>
-                <w:noProof/>
-                <w:webHidden/>
-              </w:rPr>
-              <w:fldChar w:fldCharType="end"/>
-            </w:r>
-          </w:hyperlink>
-        </w:p>
-        <w:p>
-          <w:pPr>
-            <w:pStyle w:val="TOC3"/>
-            <w:tabs>
-              <w:tab w:val="right" w:leader="dot" w:pos="9350"/>
-            </w:tabs>
-            <w:rPr>
-              <w:rFonts w:eastAsiaTheme="minorEastAsia"/>
-              <w:noProof/>
-              <w:lang w:val="en-GB" w:eastAsia="en-GB"/>
-            </w:rPr>
-          </w:pPr>
-          <w:hyperlink w:anchor="_Toc5023941" w:history="1">
+          <w:hyperlink w:anchor="_Toc5024662" w:history="1">
             <w:r>
               <w:rPr>
                 <w:rStyle w:val="Hyperlink"/>
@@ -3345,7 +3392,7 @@
                 <w:noProof/>
                 <w:webHidden/>
               </w:rPr>
-              <w:instrText xml:space="preserve"> PAGEREF _Toc5023941 \h </w:instrText>
+              <w:instrText xml:space="preserve"> PAGEREF _Toc5024662 \h </w:instrText>
             </w:r>
             <w:r>
               <w:rPr>
@@ -3365,7 +3412,7 @@
                 <w:noProof/>
                 <w:webHidden/>
               </w:rPr>
-              <w:t>33</w:t>
+              <w:t>32</w:t>
             </w:r>
             <w:r>
               <w:rPr>
@@ -3389,7 +3436,7 @@
               <w:lang w:val="en-GB" w:eastAsia="en-GB"/>
             </w:rPr>
           </w:pPr>
-          <w:hyperlink w:anchor="_Toc5023942" w:history="1">
+          <w:hyperlink w:anchor="_Toc5024663" w:history="1">
             <w:r>
               <w:rPr>
                 <w:rStyle w:val="Hyperlink"/>
@@ -3433,7 +3480,7 @@
                 <w:noProof/>
                 <w:webHidden/>
               </w:rPr>
-              <w:instrText xml:space="preserve"> PAGEREF _Toc5023942 \h </w:instrText>
+              <w:instrText xml:space="preserve"> PAGEREF _Toc5024663 \h </w:instrText>
             </w:r>
             <w:r>
               <w:rPr>
@@ -3453,7 +3500,7 @@
                 <w:noProof/>
                 <w:webHidden/>
               </w:rPr>
-              <w:t>34</w:t>
+              <w:t>33</w:t>
             </w:r>
             <w:r>
               <w:rPr>
@@ -3477,7 +3524,7 @@
               <w:lang w:val="en-GB" w:eastAsia="en-GB"/>
             </w:rPr>
           </w:pPr>
-          <w:hyperlink w:anchor="_Toc5023943" w:history="1">
+          <w:hyperlink w:anchor="_Toc5024664" w:history="1">
             <w:r>
               <w:rPr>
                 <w:rStyle w:val="Hyperlink"/>
@@ -3521,7 +3568,7 @@
                 <w:noProof/>
                 <w:webHidden/>
               </w:rPr>
-              <w:instrText xml:space="preserve"> PAGEREF _Toc5023943 \h </w:instrText>
+              <w:instrText xml:space="preserve"> PAGEREF _Toc5024664 \h </w:instrText>
             </w:r>
             <w:r>
               <w:rPr>
@@ -3541,7 +3588,7 @@
                 <w:noProof/>
                 <w:webHidden/>
               </w:rPr>
-              <w:t>34</w:t>
+              <w:t>33</w:t>
             </w:r>
             <w:r>
               <w:rPr>
@@ -3565,7 +3612,7 @@
               <w:lang w:val="en-GB" w:eastAsia="en-GB"/>
             </w:rPr>
           </w:pPr>
-          <w:hyperlink w:anchor="_Toc5023944" w:history="1">
+          <w:hyperlink w:anchor="_Toc5024665" w:history="1">
             <w:r>
               <w:rPr>
                 <w:rStyle w:val="Hyperlink"/>
@@ -3609,7 +3656,7 @@
                 <w:noProof/>
                 <w:webHidden/>
               </w:rPr>
-              <w:instrText xml:space="preserve"> PAGEREF _Toc5023944 \h </w:instrText>
+              <w:instrText xml:space="preserve"> PAGEREF _Toc5024665 \h </w:instrText>
             </w:r>
             <w:r>
               <w:rPr>
@@ -3629,7 +3676,7 @@
                 <w:noProof/>
                 <w:webHidden/>
               </w:rPr>
-              <w:t>34</w:t>
+              <w:t>33</w:t>
             </w:r>
             <w:r>
               <w:rPr>
@@ -3686,7 +3733,7 @@
           <w:lang w:val="en-GB"/>
         </w:rPr>
       </w:pPr>
-      <w:bookmarkStart w:id="0" w:name="_Toc5023905"/>
+      <w:bookmarkStart w:id="1" w:name="_Toc5024626"/>
       <w:r>
         <w:rPr>
           <w:lang w:val="en-GB"/>
@@ -3694,7 +3741,7 @@
         <w:lastRenderedPageBreak/>
         <w:t>Introduction to GCT Online Services</w:t>
       </w:r>
-      <w:bookmarkEnd w:id="0"/>
+      <w:bookmarkEnd w:id="1"/>
     </w:p>
     <w:p>
       <w:pPr>
@@ -3841,7 +3888,7 @@
           <w:lang w:val="en-GB"/>
         </w:rPr>
       </w:pPr>
-      <w:bookmarkStart w:id="1" w:name="_Toc5023906"/>
+      <w:bookmarkStart w:id="2" w:name="_Toc5024627"/>
       <w:r>
         <w:rPr>
           <w:lang w:val="en-GB"/>
@@ -3849,7 +3896,7 @@
         <w:lastRenderedPageBreak/>
         <w:t>Design Artefacts</w:t>
       </w:r>
-      <w:bookmarkEnd w:id="1"/>
+      <w:bookmarkEnd w:id="2"/>
     </w:p>
     <w:p>
       <w:pPr>
@@ -3862,14 +3909,14 @@
           <w:lang w:val="en-GB"/>
         </w:rPr>
       </w:pPr>
-      <w:bookmarkStart w:id="2" w:name="_Toc5023907"/>
+      <w:bookmarkStart w:id="3" w:name="_Toc5024628"/>
       <w:r>
         <w:rPr>
           <w:lang w:val="en-GB"/>
         </w:rPr>
         <w:t>UML Use Case Diagram</w:t>
       </w:r>
-      <w:bookmarkEnd w:id="2"/>
+      <w:bookmarkEnd w:id="3"/>
     </w:p>
     <w:p>
       <w:pPr>
@@ -4000,7 +4047,7 @@
           <w:lang w:val="en-GB"/>
         </w:rPr>
       </w:pPr>
-      <w:bookmarkStart w:id="3" w:name="_Toc5023908"/>
+      <w:bookmarkStart w:id="4" w:name="_Toc5024629"/>
       <w:r>
         <w:rPr>
           <w:lang w:val="en-GB"/>
@@ -4008,7 +4055,7 @@
         <w:lastRenderedPageBreak/>
         <w:t>Sequence Diagrams</w:t>
       </w:r>
-      <w:bookmarkEnd w:id="3"/>
+      <w:bookmarkEnd w:id="4"/>
     </w:p>
     <w:p>
       <w:pPr>
@@ -4498,7 +4545,7 @@
           <w:lang w:val="en-GB"/>
         </w:rPr>
       </w:pPr>
-      <w:bookmarkStart w:id="4" w:name="_Toc5023909"/>
+      <w:bookmarkStart w:id="5" w:name="_Toc5024630"/>
       <w:r>
         <w:rPr>
           <w:lang w:val="en-GB"/>
@@ -4506,8 +4553,295 @@
         <w:lastRenderedPageBreak/>
         <w:t>State chart Diagrams</w:t>
       </w:r>
-      <w:bookmarkEnd w:id="4"/>
-    </w:p>
+      <w:bookmarkEnd w:id="5"/>
+    </w:p>
+    <w:tbl>
+      <w:tblPr>
+        <w:tblStyle w:val="TableGrid"/>
+        <w:tblW w:w="0" w:type="auto"/>
+        <w:tblBorders>
+          <w:top w:val="none" w:sz="0" w:space="0" w:color="auto"/>
+          <w:left w:val="none" w:sz="0" w:space="0" w:color="auto"/>
+          <w:bottom w:val="none" w:sz="0" w:space="0" w:color="auto"/>
+          <w:right w:val="none" w:sz="0" w:space="0" w:color="auto"/>
+          <w:insideH w:val="none" w:sz="0" w:space="0" w:color="auto"/>
+          <w:insideV w:val="none" w:sz="0" w:space="0" w:color="auto"/>
+        </w:tblBorders>
+        <w:tblLook w:val="04A0" w:firstRow="1" w:lastRow="0" w:firstColumn="1" w:lastColumn="0" w:noHBand="0" w:noVBand="1"/>
+      </w:tblPr>
+      <w:tblGrid>
+        <w:gridCol w:w="5093"/>
+        <w:gridCol w:w="4267"/>
+      </w:tblGrid>
+      <w:tr>
+        <w:tc>
+          <w:tcPr>
+            <w:tcW w:w="4675" w:type="dxa"/>
+          </w:tcPr>
+          <w:p>
+            <w:pPr>
+              <w:keepNext/>
+              <w:jc w:val="center"/>
+              <w:rPr>
+                <w:lang w:val="en-GB"/>
+              </w:rPr>
+            </w:pPr>
+            <w:r>
+              <w:rPr>
+                <w:noProof/>
+                <w:lang w:val="en-GB"/>
+              </w:rPr>
+              <w:drawing>
+                <wp:inline distT="0" distB="0" distL="0" distR="0" wp14:anchorId="2DCE7C83" wp14:editId="658B784B">
+                  <wp:extent cx="3362325" cy="3048000"/>
+                  <wp:effectExtent l="0" t="0" r="9525" b="0"/>
+                  <wp:docPr id="16" name="Picture 16"/>
+                  <wp:cNvGraphicFramePr>
+                    <a:graphicFrameLocks xmlns:a="http://schemas.openxmlformats.org/drawingml/2006/main" noChangeAspect="1"/>
+                  </wp:cNvGraphicFramePr>
+                  <a:graphic xmlns:a="http://schemas.openxmlformats.org/drawingml/2006/main">
+                    <a:graphicData uri="http://schemas.openxmlformats.org/drawingml/2006/picture">
+                      <pic:pic xmlns:pic="http://schemas.openxmlformats.org/drawingml/2006/picture">
+                        <pic:nvPicPr>
+                          <pic:cNvPr id="0" name="Picture 11"/>
+                          <pic:cNvPicPr>
+                            <a:picLocks noChangeAspect="1" noChangeArrowheads="1"/>
+                          </pic:cNvPicPr>
+                        </pic:nvPicPr>
+                        <pic:blipFill>
+                          <a:blip r:embed="rId13" cstate="print">
+                            <a:extLst>
+                              <a:ext uri="{28A0092B-C50C-407E-A947-70E740481C1C}">
+                                <a14:useLocalDpi xmlns:a14="http://schemas.microsoft.com/office/drawing/2010/main" val="0"/>
+                              </a:ext>
+                            </a:extLst>
+                          </a:blip>
+                          <a:srcRect/>
+                          <a:stretch>
+                            <a:fillRect/>
+                          </a:stretch>
+                        </pic:blipFill>
+                        <pic:spPr bwMode="auto">
+                          <a:xfrm>
+                            <a:off x="0" y="0"/>
+                            <a:ext cx="3362325" cy="3048000"/>
+                          </a:xfrm>
+                          <a:prstGeom prst="rect">
+                            <a:avLst/>
+                          </a:prstGeom>
+                          <a:noFill/>
+                          <a:ln>
+                            <a:noFill/>
+                          </a:ln>
+                        </pic:spPr>
+                      </pic:pic>
+                    </a:graphicData>
+                  </a:graphic>
+                </wp:inline>
+              </w:drawing>
+            </w:r>
+          </w:p>
+          <w:p>
+            <w:pPr>
+              <w:pStyle w:val="Caption"/>
+              <w:jc w:val="center"/>
+              <w:rPr>
+                <w:lang w:val="en-GB"/>
+              </w:rPr>
+            </w:pPr>
+            <w:r>
+              <w:rPr>
+                <w:lang w:val="en-GB"/>
+              </w:rPr>
+              <w:t xml:space="preserve">Figure </w:t>
+            </w:r>
+            <w:r>
+              <w:rPr>
+                <w:noProof/>
+                <w:lang w:val="en-GB"/>
+              </w:rPr>
+              <w:fldChar w:fldCharType="begin"/>
+            </w:r>
+            <w:r>
+              <w:rPr>
+                <w:noProof/>
+                <w:lang w:val="en-GB"/>
+              </w:rPr>
+              <w:instrText xml:space="preserve"> SEQ Figure \* ARABIC </w:instrText>
+            </w:r>
+            <w:r>
+              <w:rPr>
+                <w:noProof/>
+                <w:lang w:val="en-GB"/>
+              </w:rPr>
+              <w:fldChar w:fldCharType="separate"/>
+            </w:r>
+            <w:r>
+              <w:rPr>
+                <w:noProof/>
+                <w:lang w:val="en-GB"/>
+              </w:rPr>
+              <w:t>6</w:t>
+            </w:r>
+            <w:r>
+              <w:rPr>
+                <w:noProof/>
+                <w:lang w:val="en-GB"/>
+              </w:rPr>
+              <w:fldChar w:fldCharType="end"/>
+            </w:r>
+            <w:r>
+              <w:rPr>
+                <w:lang w:val="en-GB"/>
+              </w:rPr>
+              <w:t xml:space="preserve"> State diagram: Basket</w:t>
+            </w:r>
+          </w:p>
+        </w:tc>
+        <w:tc>
+          <w:tcPr>
+            <w:tcW w:w="4675" w:type="dxa"/>
+          </w:tcPr>
+          <w:p>
+            <w:pPr>
+              <w:keepNext/>
+              <w:jc w:val="center"/>
+              <w:rPr>
+                <w:lang w:val="en-GB"/>
+              </w:rPr>
+            </w:pPr>
+            <w:r>
+              <w:rPr>
+                <w:noProof/>
+                <w:lang w:val="en-GB"/>
+              </w:rPr>
+              <w:drawing>
+                <wp:inline distT="0" distB="0" distL="0" distR="0" wp14:anchorId="216637B9" wp14:editId="69747937">
+                  <wp:extent cx="2800350" cy="2686050"/>
+                  <wp:effectExtent l="0" t="0" r="0" b="0"/>
+                  <wp:docPr id="17" name="Picture 17"/>
+                  <wp:cNvGraphicFramePr>
+                    <a:graphicFrameLocks xmlns:a="http://schemas.openxmlformats.org/drawingml/2006/main" noChangeAspect="1"/>
+                  </wp:cNvGraphicFramePr>
+                  <a:graphic xmlns:a="http://schemas.openxmlformats.org/drawingml/2006/main">
+                    <a:graphicData uri="http://schemas.openxmlformats.org/drawingml/2006/picture">
+                      <pic:pic xmlns:pic="http://schemas.openxmlformats.org/drawingml/2006/picture">
+                        <pic:nvPicPr>
+                          <pic:cNvPr id="0" name="Picture 12"/>
+                          <pic:cNvPicPr>
+                            <a:picLocks noChangeAspect="1" noChangeArrowheads="1"/>
+                          </pic:cNvPicPr>
+                        </pic:nvPicPr>
+                        <pic:blipFill>
+                          <a:blip r:embed="rId14" cstate="print">
+                            <a:extLst>
+                              <a:ext uri="{28A0092B-C50C-407E-A947-70E740481C1C}">
+                                <a14:useLocalDpi xmlns:a14="http://schemas.microsoft.com/office/drawing/2010/main" val="0"/>
+                              </a:ext>
+                            </a:extLst>
+                          </a:blip>
+                          <a:srcRect/>
+                          <a:stretch>
+                            <a:fillRect/>
+                          </a:stretch>
+                        </pic:blipFill>
+                        <pic:spPr bwMode="auto">
+                          <a:xfrm>
+                            <a:off x="0" y="0"/>
+                            <a:ext cx="2800350" cy="2686050"/>
+                          </a:xfrm>
+                          <a:prstGeom prst="rect">
+                            <a:avLst/>
+                          </a:prstGeom>
+                          <a:noFill/>
+                          <a:ln>
+                            <a:noFill/>
+                          </a:ln>
+                        </pic:spPr>
+                      </pic:pic>
+                    </a:graphicData>
+                  </a:graphic>
+                </wp:inline>
+              </w:drawing>
+            </w:r>
+          </w:p>
+          <w:p>
+            <w:pPr>
+              <w:keepNext/>
+              <w:jc w:val="center"/>
+              <w:rPr>
+                <w:lang w:val="en-GB"/>
+              </w:rPr>
+            </w:pPr>
+          </w:p>
+          <w:p>
+            <w:pPr>
+              <w:keepNext/>
+              <w:jc w:val="center"/>
+              <w:rPr>
+                <w:lang w:val="en-GB"/>
+              </w:rPr>
+            </w:pPr>
+          </w:p>
+          <w:p>
+            <w:pPr>
+              <w:pStyle w:val="Caption"/>
+              <w:jc w:val="center"/>
+              <w:rPr>
+                <w:lang w:val="en-GB"/>
+              </w:rPr>
+            </w:pPr>
+            <w:r>
+              <w:rPr>
+                <w:lang w:val="en-GB"/>
+              </w:rPr>
+              <w:t xml:space="preserve">Figure </w:t>
+            </w:r>
+            <w:r>
+              <w:rPr>
+                <w:noProof/>
+                <w:lang w:val="en-GB"/>
+              </w:rPr>
+              <w:fldChar w:fldCharType="begin"/>
+            </w:r>
+            <w:r>
+              <w:rPr>
+                <w:noProof/>
+                <w:lang w:val="en-GB"/>
+              </w:rPr>
+              <w:instrText xml:space="preserve"> SEQ Figure \* ARABIC </w:instrText>
+            </w:r>
+            <w:r>
+              <w:rPr>
+                <w:noProof/>
+                <w:lang w:val="en-GB"/>
+              </w:rPr>
+              <w:fldChar w:fldCharType="separate"/>
+            </w:r>
+            <w:r>
+              <w:rPr>
+                <w:noProof/>
+                <w:lang w:val="en-GB"/>
+              </w:rPr>
+              <w:t>7</w:t>
+            </w:r>
+            <w:r>
+              <w:rPr>
+                <w:noProof/>
+                <w:lang w:val="en-GB"/>
+              </w:rPr>
+              <w:fldChar w:fldCharType="end"/>
+            </w:r>
+            <w:r>
+              <w:rPr>
+                <w:lang w:val="en-GB"/>
+              </w:rPr>
+              <w:t xml:space="preserve"> State diagram: Seat</w:t>
+            </w:r>
+          </w:p>
+        </w:tc>
+      </w:tr>
+    </w:tbl>
     <w:p>
       <w:pPr>
         <w:keepNext/>
@@ -4516,116 +4850,6 @@
           <w:lang w:val="en-GB"/>
         </w:rPr>
       </w:pPr>
-      <w:r>
-        <w:rPr>
-          <w:noProof/>
-          <w:lang w:val="en-GB"/>
-        </w:rPr>
-        <w:drawing>
-          <wp:inline distT="0" distB="0" distL="0" distR="0" wp14:anchorId="75EC6EFD" wp14:editId="124FF1D9">
-            <wp:extent cx="3362325" cy="3048000"/>
-            <wp:effectExtent l="0" t="0" r="9525" b="0"/>
-            <wp:docPr id="16" name="Picture 16"/>
-            <wp:cNvGraphicFramePr>
-              <a:graphicFrameLocks xmlns:a="http://schemas.openxmlformats.org/drawingml/2006/main" noChangeAspect="1"/>
-            </wp:cNvGraphicFramePr>
-            <a:graphic xmlns:a="http://schemas.openxmlformats.org/drawingml/2006/main">
-              <a:graphicData uri="http://schemas.openxmlformats.org/drawingml/2006/picture">
-                <pic:pic xmlns:pic="http://schemas.openxmlformats.org/drawingml/2006/picture">
-                  <pic:nvPicPr>
-                    <pic:cNvPr id="0" name="Picture 11"/>
-                    <pic:cNvPicPr>
-                      <a:picLocks noChangeAspect="1" noChangeArrowheads="1"/>
-                    </pic:cNvPicPr>
-                  </pic:nvPicPr>
-                  <pic:blipFill>
-                    <a:blip r:embed="rId13" cstate="print">
-                      <a:extLst>
-                        <a:ext uri="{28A0092B-C50C-407E-A947-70E740481C1C}">
-                          <a14:useLocalDpi xmlns:a14="http://schemas.microsoft.com/office/drawing/2010/main" val="0"/>
-                        </a:ext>
-                      </a:extLst>
-                    </a:blip>
-                    <a:srcRect/>
-                    <a:stretch>
-                      <a:fillRect/>
-                    </a:stretch>
-                  </pic:blipFill>
-                  <pic:spPr bwMode="auto">
-                    <a:xfrm>
-                      <a:off x="0" y="0"/>
-                      <a:ext cx="3362325" cy="3048000"/>
-                    </a:xfrm>
-                    <a:prstGeom prst="rect">
-                      <a:avLst/>
-                    </a:prstGeom>
-                    <a:noFill/>
-                    <a:ln>
-                      <a:noFill/>
-                    </a:ln>
-                  </pic:spPr>
-                </pic:pic>
-              </a:graphicData>
-            </a:graphic>
-          </wp:inline>
-        </w:drawing>
-      </w:r>
-    </w:p>
-    <w:p>
-      <w:pPr>
-        <w:pStyle w:val="Caption"/>
-        <w:jc w:val="center"/>
-        <w:rPr>
-          <w:lang w:val="en-GB"/>
-        </w:rPr>
-      </w:pPr>
-      <w:r>
-        <w:rPr>
-          <w:lang w:val="en-GB"/>
-        </w:rPr>
-        <w:t xml:space="preserve">Figure </w:t>
-      </w:r>
-      <w:r>
-        <w:rPr>
-          <w:noProof/>
-          <w:lang w:val="en-GB"/>
-        </w:rPr>
-        <w:fldChar w:fldCharType="begin"/>
-      </w:r>
-      <w:r>
-        <w:rPr>
-          <w:noProof/>
-          <w:lang w:val="en-GB"/>
-        </w:rPr>
-        <w:instrText xml:space="preserve"> SEQ Figure \* ARABIC </w:instrText>
-      </w:r>
-      <w:r>
-        <w:rPr>
-          <w:noProof/>
-          <w:lang w:val="en-GB"/>
-        </w:rPr>
-        <w:fldChar w:fldCharType="separate"/>
-      </w:r>
-      <w:r>
-        <w:rPr>
-          <w:noProof/>
-          <w:lang w:val="en-GB"/>
-        </w:rPr>
-        <w:t>6</w:t>
-      </w:r>
-      <w:r>
-        <w:rPr>
-          <w:noProof/>
-          <w:lang w:val="en-GB"/>
-        </w:rPr>
-        <w:fldChar w:fldCharType="end"/>
-      </w:r>
-      <w:r>
-        <w:rPr>
-          <w:lang w:val="en-GB"/>
-        </w:rPr>
-        <w:t xml:space="preserve"> State diagram: Basket</w:t>
-      </w:r>
     </w:p>
     <w:p>
       <w:pPr>
@@ -4635,116 +4859,6 @@
           <w:lang w:val="en-GB"/>
         </w:rPr>
       </w:pPr>
-      <w:r>
-        <w:rPr>
-          <w:noProof/>
-          <w:lang w:val="en-GB"/>
-        </w:rPr>
-        <w:drawing>
-          <wp:inline distT="0" distB="0" distL="0" distR="0" wp14:anchorId="656CAD33" wp14:editId="45BCC285">
-            <wp:extent cx="2800350" cy="2686050"/>
-            <wp:effectExtent l="0" t="0" r="0" b="0"/>
-            <wp:docPr id="17" name="Picture 17"/>
-            <wp:cNvGraphicFramePr>
-              <a:graphicFrameLocks xmlns:a="http://schemas.openxmlformats.org/drawingml/2006/main" noChangeAspect="1"/>
-            </wp:cNvGraphicFramePr>
-            <a:graphic xmlns:a="http://schemas.openxmlformats.org/drawingml/2006/main">
-              <a:graphicData uri="http://schemas.openxmlformats.org/drawingml/2006/picture">
-                <pic:pic xmlns:pic="http://schemas.openxmlformats.org/drawingml/2006/picture">
-                  <pic:nvPicPr>
-                    <pic:cNvPr id="0" name="Picture 12"/>
-                    <pic:cNvPicPr>
-                      <a:picLocks noChangeAspect="1" noChangeArrowheads="1"/>
-                    </pic:cNvPicPr>
-                  </pic:nvPicPr>
-                  <pic:blipFill>
-                    <a:blip r:embed="rId14" cstate="print">
-                      <a:extLst>
-                        <a:ext uri="{28A0092B-C50C-407E-A947-70E740481C1C}">
-                          <a14:useLocalDpi xmlns:a14="http://schemas.microsoft.com/office/drawing/2010/main" val="0"/>
-                        </a:ext>
-                      </a:extLst>
-                    </a:blip>
-                    <a:srcRect/>
-                    <a:stretch>
-                      <a:fillRect/>
-                    </a:stretch>
-                  </pic:blipFill>
-                  <pic:spPr bwMode="auto">
-                    <a:xfrm>
-                      <a:off x="0" y="0"/>
-                      <a:ext cx="2800350" cy="2686050"/>
-                    </a:xfrm>
-                    <a:prstGeom prst="rect">
-                      <a:avLst/>
-                    </a:prstGeom>
-                    <a:noFill/>
-                    <a:ln>
-                      <a:noFill/>
-                    </a:ln>
-                  </pic:spPr>
-                </pic:pic>
-              </a:graphicData>
-            </a:graphic>
-          </wp:inline>
-        </w:drawing>
-      </w:r>
-    </w:p>
-    <w:p>
-      <w:pPr>
-        <w:pStyle w:val="Caption"/>
-        <w:jc w:val="center"/>
-        <w:rPr>
-          <w:lang w:val="en-GB"/>
-        </w:rPr>
-      </w:pPr>
-      <w:r>
-        <w:rPr>
-          <w:lang w:val="en-GB"/>
-        </w:rPr>
-        <w:t xml:space="preserve">Figure </w:t>
-      </w:r>
-      <w:r>
-        <w:rPr>
-          <w:noProof/>
-          <w:lang w:val="en-GB"/>
-        </w:rPr>
-        <w:fldChar w:fldCharType="begin"/>
-      </w:r>
-      <w:r>
-        <w:rPr>
-          <w:noProof/>
-          <w:lang w:val="en-GB"/>
-        </w:rPr>
-        <w:instrText xml:space="preserve"> SEQ Figure \* ARABIC </w:instrText>
-      </w:r>
-      <w:r>
-        <w:rPr>
-          <w:noProof/>
-          <w:lang w:val="en-GB"/>
-        </w:rPr>
-        <w:fldChar w:fldCharType="separate"/>
-      </w:r>
-      <w:r>
-        <w:rPr>
-          <w:noProof/>
-          <w:lang w:val="en-GB"/>
-        </w:rPr>
-        <w:t>7</w:t>
-      </w:r>
-      <w:r>
-        <w:rPr>
-          <w:noProof/>
-          <w:lang w:val="en-GB"/>
-        </w:rPr>
-        <w:fldChar w:fldCharType="end"/>
-      </w:r>
-      <w:r>
-        <w:rPr>
-          <w:lang w:val="en-GB"/>
-        </w:rPr>
-        <w:t xml:space="preserve"> State diagram: Seat</w:t>
-      </w:r>
     </w:p>
     <w:p>
       <w:pPr>
@@ -4759,7 +4873,6 @@
           <w:noProof/>
           <w:lang w:val="en-GB"/>
         </w:rPr>
-        <w:lastRenderedPageBreak/>
         <w:drawing>
           <wp:inline distT="0" distB="0" distL="0" distR="0" wp14:anchorId="460E5D16" wp14:editId="783D49AF">
             <wp:extent cx="2600325" cy="2819400"/>
@@ -4877,7 +4990,6 @@
         </w:rPr>
         <w:t>Play</w:t>
       </w:r>
-      <w:bookmarkStart w:id="5" w:name="_Toc5023910"/>
     </w:p>
     <w:p>
       <w:pPr>
@@ -4890,6 +5002,7 @@
           <w:lang w:val="en-GB"/>
         </w:rPr>
       </w:pPr>
+      <w:bookmarkStart w:id="6" w:name="_Toc5024631"/>
       <w:r>
         <w:rPr>
           <w:lang w:val="en-GB"/>
@@ -4909,7 +5022,7 @@
         </w:rPr>
         <w:t>Class Diagram</w:t>
       </w:r>
-      <w:bookmarkEnd w:id="5"/>
+      <w:bookmarkEnd w:id="6"/>
     </w:p>
     <w:p>
       <w:pPr>
@@ -4997,8 +5110,6 @@
         </w:rPr>
         <w:t>,</w:t>
       </w:r>
-      <w:bookmarkStart w:id="6" w:name="_GoBack"/>
-      <w:bookmarkEnd w:id="6"/>
       <w:r>
         <w:rPr>
           <w:lang w:val="en-GB"/>
@@ -5023,7 +5134,7 @@
           <w:lang w:val="en-GB"/>
         </w:rPr>
       </w:pPr>
-      <w:bookmarkStart w:id="7" w:name="_Toc5023911"/>
+      <w:bookmarkStart w:id="7" w:name="_Toc5024632"/>
       <w:r>
         <w:rPr>
           <w:lang w:val="en-GB"/>
@@ -5059,7 +5170,7 @@
           <w:lang w:val="en-GB"/>
         </w:rPr>
       </w:pPr>
-      <w:bookmarkStart w:id="8" w:name="_Toc5023912"/>
+      <w:bookmarkStart w:id="8" w:name="_Toc5024633"/>
       <w:r>
         <w:rPr>
           <w:lang w:val="en-GB"/>
@@ -5238,7 +5349,7 @@
           <w:lang w:val="en-GB"/>
         </w:rPr>
       </w:pPr>
-      <w:bookmarkStart w:id="9" w:name="_Toc5023913"/>
+      <w:bookmarkStart w:id="9" w:name="_Toc5024634"/>
       <w:r>
         <w:rPr>
           <w:lang w:val="en-GB"/>
@@ -7043,7 +7154,7 @@
           <w:lang w:val="en-GB"/>
         </w:rPr>
       </w:pPr>
-      <w:bookmarkStart w:id="10" w:name="_Toc5023914"/>
+      <w:bookmarkStart w:id="10" w:name="_Toc5024635"/>
       <w:r>
         <w:rPr>
           <w:lang w:val="en-GB"/>
@@ -9396,7 +9507,7 @@
           <w:lang w:val="en-GB"/>
         </w:rPr>
       </w:pPr>
-      <w:bookmarkStart w:id="11" w:name="_Toc5023915"/>
+      <w:bookmarkStart w:id="11" w:name="_Toc5024636"/>
       <w:r>
         <w:rPr>
           <w:lang w:val="en-GB"/>
@@ -9467,7 +9578,7 @@
           <w:lang w:val="en-GB"/>
         </w:rPr>
       </w:pPr>
-      <w:bookmarkStart w:id="12" w:name="_Toc5023916"/>
+      <w:bookmarkStart w:id="12" w:name="_Toc5024637"/>
       <w:r>
         <w:rPr>
           <w:lang w:val="en-GB"/>
@@ -9525,7 +9636,7 @@
         </w:rPr>
         <w:t xml:space="preserve"> </w:t>
       </w:r>
-      <w:bookmarkStart w:id="13" w:name="_Toc5023917"/>
+      <w:bookmarkStart w:id="13" w:name="_Toc5024638"/>
       <w:r>
         <w:rPr>
           <w:lang w:val="en-GB"/>
@@ -9593,7 +9704,7 @@
           <w:lang w:val="en-GB"/>
         </w:rPr>
       </w:pPr>
-      <w:bookmarkStart w:id="14" w:name="_Toc5023918"/>
+      <w:bookmarkStart w:id="14" w:name="_Toc5024639"/>
       <w:r>
         <w:rPr>
           <w:lang w:val="en-GB"/>
@@ -9655,7 +9766,7 @@
           <w:lang w:val="en-GB"/>
         </w:rPr>
       </w:pPr>
-      <w:bookmarkStart w:id="15" w:name="_Toc5023919"/>
+      <w:bookmarkStart w:id="15" w:name="_Toc5024640"/>
       <w:r>
         <w:rPr>
           <w:lang w:val="en-GB"/>
@@ -9700,7 +9811,7 @@
           <w:lang w:val="en-GB"/>
         </w:rPr>
       </w:pPr>
-      <w:bookmarkStart w:id="16" w:name="_Toc5023920"/>
+      <w:bookmarkStart w:id="16" w:name="_Toc5024641"/>
       <w:r>
         <w:rPr>
           <w:lang w:val="en-GB"/>
@@ -9783,7 +9894,7 @@
           <w:lang w:val="en-GB"/>
         </w:rPr>
       </w:pPr>
-      <w:bookmarkStart w:id="17" w:name="_Toc5023921"/>
+      <w:bookmarkStart w:id="17" w:name="_Toc5024642"/>
       <w:r>
         <w:rPr>
           <w:lang w:val="en-GB"/>
@@ -10098,21 +10209,12 @@
           <w:lang w:val="en-GB"/>
         </w:rPr>
       </w:pPr>
-      <w:commentRangeStart w:id="18"/>
       <w:r>
         <w:rPr>
           <w:rFonts w:ascii="Courier New" w:hAnsi="Courier New" w:cs="Courier New"/>
           <w:lang w:val="en-GB"/>
         </w:rPr>
         <w:t>Public int Attribute {get; set;}</w:t>
-      </w:r>
-      <w:commentRangeEnd w:id="18"/>
-      <w:r>
-        <w:rPr>
-          <w:rStyle w:val="CommentReference"/>
-          <w:lang w:val="en-GB"/>
-        </w:rPr>
-        <w:commentReference w:id="18"/>
       </w:r>
     </w:p>
     <w:p>
@@ -10133,7 +10235,7 @@
           <w:lang w:val="en-GB"/>
         </w:rPr>
       </w:pPr>
-      <w:bookmarkStart w:id="19" w:name="_Toc5023922"/>
+      <w:bookmarkStart w:id="18" w:name="_Toc5024643"/>
       <w:r>
         <w:rPr>
           <w:lang w:val="en-GB"/>
@@ -10141,7 +10243,7 @@
         <w:lastRenderedPageBreak/>
         <w:t>HCI Factors</w:t>
       </w:r>
-      <w:bookmarkEnd w:id="19"/>
+      <w:bookmarkEnd w:id="18"/>
     </w:p>
     <w:p>
       <w:pPr>
@@ -10222,7 +10324,7 @@
                     </pic:cNvPicPr>
                   </pic:nvPicPr>
                   <pic:blipFill>
-                    <a:blip r:embed="rId22" cstate="print">
+                    <a:blip r:embed="rId19" cstate="print">
                       <a:extLst>
                         <a:ext uri="{28A0092B-C50C-407E-A947-70E740481C1C}">
                           <a14:useLocalDpi xmlns:a14="http://schemas.microsoft.com/office/drawing/2010/main" val="0"/>
@@ -10377,7 +10479,7 @@
                     </pic:cNvPicPr>
                   </pic:nvPicPr>
                   <pic:blipFill>
-                    <a:blip r:embed="rId23">
+                    <a:blip r:embed="rId20">
                       <a:extLst>
                         <a:ext uri="{28A0092B-C50C-407E-A947-70E740481C1C}">
                           <a14:useLocalDpi xmlns:a14="http://schemas.microsoft.com/office/drawing/2010/main" val="0"/>
@@ -10534,7 +10636,7 @@
                     </pic:cNvPicPr>
                   </pic:nvPicPr>
                   <pic:blipFill>
-                    <a:blip r:embed="rId24">
+                    <a:blip r:embed="rId21">
                       <a:extLst>
                         <a:ext uri="{28A0092B-C50C-407E-A947-70E740481C1C}">
                           <a14:useLocalDpi xmlns:a14="http://schemas.microsoft.com/office/drawing/2010/main" val="0"/>
@@ -10677,7 +10779,7 @@
                     </pic:cNvPicPr>
                   </pic:nvPicPr>
                   <pic:blipFill>
-                    <a:blip r:embed="rId25">
+                    <a:blip r:embed="rId22">
                       <a:extLst>
                         <a:ext uri="{28A0092B-C50C-407E-A947-70E740481C1C}">
                           <a14:useLocalDpi xmlns:a14="http://schemas.microsoft.com/office/drawing/2010/main" val="0"/>
@@ -10832,7 +10934,7 @@
                     </pic:cNvPicPr>
                   </pic:nvPicPr>
                   <pic:blipFill>
-                    <a:blip r:embed="rId26">
+                    <a:blip r:embed="rId23">
                       <a:extLst>
                         <a:ext uri="{28A0092B-C50C-407E-A947-70E740481C1C}">
                           <a14:useLocalDpi xmlns:a14="http://schemas.microsoft.com/office/drawing/2010/main" val="0"/>
@@ -10973,7 +11075,7 @@
           <w:lang w:val="en-GB"/>
         </w:rPr>
       </w:pPr>
-      <w:bookmarkStart w:id="20" w:name="_Toc5023923"/>
+      <w:bookmarkStart w:id="19" w:name="_Toc5024644"/>
       <w:r>
         <w:rPr>
           <w:lang w:val="en-GB"/>
@@ -10981,7 +11083,7 @@
         <w:lastRenderedPageBreak/>
         <w:t>Work Breakdown</w:t>
       </w:r>
-      <w:bookmarkEnd w:id="20"/>
+      <w:bookmarkEnd w:id="19"/>
     </w:p>
     <w:p>
       <w:pPr>
@@ -10998,7 +11100,7 @@
           <w:lang w:val="en-GB"/>
         </w:rPr>
       </w:pPr>
-      <w:bookmarkStart w:id="21" w:name="_Toc5023924"/>
+      <w:bookmarkStart w:id="20" w:name="_Toc5024645"/>
       <w:r>
         <w:rPr>
           <w:rFonts w:ascii="Times New Roman"/>
@@ -11029,7 +11131,7 @@
         </w:rPr>
         <w:t xml:space="preserve"> Group 1</w:t>
       </w:r>
-      <w:bookmarkEnd w:id="21"/>
+      <w:bookmarkEnd w:id="20"/>
       <w:r>
         <w:rPr>
           <w:rFonts w:ascii="Times New Roman"/>
@@ -11502,14 +11604,14 @@
           <w:lang w:val="en-GB"/>
         </w:rPr>
       </w:pPr>
-      <w:bookmarkStart w:id="22" w:name="_Toc5023925"/>
+      <w:bookmarkStart w:id="21" w:name="_Toc5024646"/>
       <w:r>
         <w:rPr>
           <w:lang w:val="en-GB"/>
         </w:rPr>
         <w:t>Main responsibilities for each group member</w:t>
       </w:r>
-      <w:bookmarkEnd w:id="22"/>
+      <w:bookmarkEnd w:id="21"/>
     </w:p>
     <w:tbl>
       <w:tblPr>
@@ -11787,14 +11889,14 @@
           <w:lang w:val="en-GB"/>
         </w:rPr>
       </w:pPr>
-      <w:bookmarkStart w:id="23" w:name="_Toc5023926"/>
+      <w:bookmarkStart w:id="22" w:name="_Toc5024647"/>
       <w:r>
         <w:rPr>
           <w:lang w:val="en-GB"/>
         </w:rPr>
         <w:t>Appendix</w:t>
       </w:r>
-      <w:bookmarkEnd w:id="23"/>
+      <w:bookmarkEnd w:id="22"/>
     </w:p>
     <w:p>
       <w:pPr>
@@ -11807,45 +11909,45 @@
           <w:lang w:val="en-GB"/>
         </w:rPr>
       </w:pPr>
-      <w:bookmarkStart w:id="24" w:name="_Toc5023927"/>
+      <w:bookmarkStart w:id="23" w:name="_Toc5024648"/>
       <w:r>
         <w:rPr>
           <w:lang w:val="en-GB"/>
         </w:rPr>
         <w:t>Code listings</w:t>
       </w:r>
+      <w:bookmarkEnd w:id="23"/>
+    </w:p>
+    <w:p>
+      <w:pPr>
+        <w:rPr>
+          <w:lang w:val="en-GB"/>
+        </w:rPr>
+      </w:pPr>
+    </w:p>
+    <w:p>
+      <w:pPr>
+        <w:pStyle w:val="Heading3"/>
+        <w:rPr>
+          <w:lang w:val="en-GB"/>
+        </w:rPr>
+      </w:pPr>
+      <w:bookmarkStart w:id="24" w:name="_Toc5024649"/>
+      <w:proofErr w:type="spellStart"/>
+      <w:r>
+        <w:rPr>
+          <w:lang w:val="en-GB"/>
+        </w:rPr>
+        <w:t>GCTContext</w:t>
+      </w:r>
+      <w:proofErr w:type="spellEnd"/>
+      <w:r>
+        <w:rPr>
+          <w:lang w:val="en-GB"/>
+        </w:rPr>
+        <w:t>- DB &amp; Model</w:t>
+      </w:r>
       <w:bookmarkEnd w:id="24"/>
-    </w:p>
-    <w:p>
-      <w:pPr>
-        <w:rPr>
-          <w:lang w:val="en-GB"/>
-        </w:rPr>
-      </w:pPr>
-    </w:p>
-    <w:p>
-      <w:pPr>
-        <w:pStyle w:val="Heading3"/>
-        <w:rPr>
-          <w:lang w:val="en-GB"/>
-        </w:rPr>
-      </w:pPr>
-      <w:bookmarkStart w:id="25" w:name="_Toc5023928"/>
-      <w:proofErr w:type="spellStart"/>
-      <w:r>
-        <w:rPr>
-          <w:lang w:val="en-GB"/>
-        </w:rPr>
-        <w:t>GCTContext</w:t>
-      </w:r>
-      <w:proofErr w:type="spellEnd"/>
-      <w:r>
-        <w:rPr>
-          <w:lang w:val="en-GB"/>
-        </w:rPr>
-        <w:t>- DB &amp; Model</w:t>
-      </w:r>
-      <w:bookmarkEnd w:id="25"/>
     </w:p>
     <w:p>
       <w:pPr>
@@ -28569,7 +28671,7 @@
           <w:lang w:val="en-GB"/>
         </w:rPr>
       </w:pPr>
-      <w:bookmarkStart w:id="26" w:name="_Toc5023929"/>
+      <w:bookmarkStart w:id="25" w:name="_Toc5024650"/>
       <w:proofErr w:type="spellStart"/>
       <w:r>
         <w:rPr>
@@ -28605,7 +28707,7 @@
         </w:rPr>
         <w:t>UsersController</w:t>
       </w:r>
-      <w:bookmarkEnd w:id="26"/>
+      <w:bookmarkEnd w:id="25"/>
       <w:proofErr w:type="spellEnd"/>
     </w:p>
     <w:p>
@@ -40022,14 +40124,14 @@
           <w:lang w:val="en-GB"/>
         </w:rPr>
       </w:pPr>
-      <w:bookmarkStart w:id="27" w:name="_Toc5023930"/>
+      <w:bookmarkStart w:id="26" w:name="_Toc5024651"/>
       <w:r>
         <w:rPr>
           <w:lang w:val="en-GB"/>
         </w:rPr>
         <w:t>Views</w:t>
       </w:r>
-      <w:bookmarkEnd w:id="27"/>
+      <w:bookmarkEnd w:id="26"/>
     </w:p>
     <w:p>
       <w:pPr>
@@ -45890,33 +45992,33 @@
           <w:lang w:val="en-GB"/>
         </w:rPr>
       </w:pPr>
-      <w:bookmarkStart w:id="28" w:name="_Toc5023931"/>
+      <w:bookmarkStart w:id="27" w:name="_Toc5024652"/>
       <w:r>
         <w:rPr>
           <w:lang w:val="en-GB"/>
         </w:rPr>
         <w:t>Meetings Minutes</w:t>
       </w:r>
+      <w:bookmarkEnd w:id="27"/>
+    </w:p>
+    <w:p>
+      <w:pPr>
+        <w:pStyle w:val="Heading3"/>
+      </w:pPr>
+      <w:bookmarkStart w:id="28" w:name="_Toc5024653"/>
+      <w:r>
+        <w:t>Thursday 17</w:t>
+      </w:r>
+      <w:r>
+        <w:rPr>
+          <w:vertAlign w:val="superscript"/>
+        </w:rPr>
+        <w:t>th</w:t>
+      </w:r>
+      <w:r>
+        <w:t xml:space="preserve"> January 2019</w:t>
+      </w:r>
       <w:bookmarkEnd w:id="28"/>
-    </w:p>
-    <w:p>
-      <w:pPr>
-        <w:pStyle w:val="Heading3"/>
-      </w:pPr>
-      <w:bookmarkStart w:id="29" w:name="_Toc5023932"/>
-      <w:r>
-        <w:t>Thursday 17</w:t>
-      </w:r>
-      <w:r>
-        <w:rPr>
-          <w:vertAlign w:val="superscript"/>
-        </w:rPr>
-        <w:t>th</w:t>
-      </w:r>
-      <w:r>
-        <w:t xml:space="preserve"> January 2019</w:t>
-      </w:r>
-      <w:bookmarkEnd w:id="29"/>
     </w:p>
     <w:p>
       <w:pPr>
@@ -46086,7 +46188,7 @@
       <w:pPr>
         <w:pStyle w:val="Heading3"/>
       </w:pPr>
-      <w:bookmarkStart w:id="30" w:name="_Toc5023933"/>
+      <w:bookmarkStart w:id="29" w:name="_Toc5024654"/>
       <w:r>
         <w:t>Wednesday 23</w:t>
       </w:r>
@@ -46099,7 +46201,7 @@
       <w:r>
         <w:t xml:space="preserve"> January 2019</w:t>
       </w:r>
-      <w:bookmarkEnd w:id="30"/>
+      <w:bookmarkEnd w:id="29"/>
     </w:p>
     <w:p>
       <w:pPr>
@@ -46221,7 +46323,7 @@
       <w:pPr>
         <w:pStyle w:val="Heading3"/>
       </w:pPr>
-      <w:bookmarkStart w:id="31" w:name="_Toc5023934"/>
+      <w:bookmarkStart w:id="30" w:name="_Toc5024655"/>
       <w:r>
         <w:t>Wednesday 6</w:t>
       </w:r>
@@ -46234,7 +46336,7 @@
       <w:r>
         <w:t xml:space="preserve"> February 2019</w:t>
       </w:r>
-      <w:bookmarkEnd w:id="31"/>
+      <w:bookmarkEnd w:id="30"/>
     </w:p>
     <w:p>
       <w:pPr>
@@ -46378,7 +46480,7 @@
       <w:pPr>
         <w:pStyle w:val="Heading3"/>
       </w:pPr>
-      <w:bookmarkStart w:id="32" w:name="_Toc5023935"/>
+      <w:bookmarkStart w:id="31" w:name="_Toc5024656"/>
       <w:r>
         <w:t>Wednesday 20</w:t>
       </w:r>
@@ -46388,7 +46490,7 @@
       <w:r>
         <w:t xml:space="preserve"> February 2019</w:t>
       </w:r>
-      <w:bookmarkEnd w:id="32"/>
+      <w:bookmarkEnd w:id="31"/>
     </w:p>
     <w:p>
       <w:pPr>
@@ -46470,7 +46572,7 @@
       <w:pPr>
         <w:pStyle w:val="Heading3"/>
       </w:pPr>
-      <w:bookmarkStart w:id="33" w:name="_Toc5023936"/>
+      <w:bookmarkStart w:id="32" w:name="_Toc5024657"/>
       <w:r>
         <w:t>Wednesday 6</w:t>
       </w:r>
@@ -46480,7 +46582,7 @@
       <w:r>
         <w:t>March 2019</w:t>
       </w:r>
-      <w:bookmarkEnd w:id="33"/>
+      <w:bookmarkEnd w:id="32"/>
     </w:p>
     <w:p>
       <w:pPr>
@@ -46586,7 +46688,7 @@
       <w:pPr>
         <w:pStyle w:val="Heading3"/>
       </w:pPr>
-      <w:bookmarkStart w:id="34" w:name="_Toc5023937"/>
+      <w:bookmarkStart w:id="33" w:name="_Toc5024658"/>
       <w:r>
         <w:t>Wednesday 20</w:t>
       </w:r>
@@ -46596,7 +46698,7 @@
       <w:r>
         <w:t xml:space="preserve"> March 2019</w:t>
       </w:r>
-      <w:bookmarkEnd w:id="34"/>
+      <w:bookmarkEnd w:id="33"/>
     </w:p>
     <w:p>
       <w:pPr>
@@ -46690,7 +46792,7 @@
       <w:pPr>
         <w:pStyle w:val="Heading3"/>
       </w:pPr>
-      <w:bookmarkStart w:id="35" w:name="_Toc5023938"/>
+      <w:bookmarkStart w:id="34" w:name="_Toc5024659"/>
       <w:r>
         <w:lastRenderedPageBreak/>
         <w:t>Wednesday 27</w:t>
@@ -46701,7 +46803,7 @@
       <w:r>
         <w:t xml:space="preserve"> March 2019</w:t>
       </w:r>
-      <w:bookmarkEnd w:id="35"/>
+      <w:bookmarkEnd w:id="34"/>
     </w:p>
     <w:p>
       <w:pPr>
@@ -46783,7 +46885,7 @@
       <w:pPr>
         <w:pStyle w:val="Heading3"/>
       </w:pPr>
-      <w:bookmarkStart w:id="36" w:name="_Toc5023939"/>
+      <w:bookmarkStart w:id="35" w:name="_Toc5024660"/>
       <w:r>
         <w:t>Thursday 28</w:t>
       </w:r>
@@ -46793,7 +46895,7 @@
       <w:r>
         <w:t xml:space="preserve"> March 2019</w:t>
       </w:r>
-      <w:bookmarkEnd w:id="36"/>
+      <w:bookmarkEnd w:id="35"/>
     </w:p>
     <w:p>
       <w:pPr>
@@ -46875,7 +46977,7 @@
       <w:pPr>
         <w:pStyle w:val="Heading3"/>
       </w:pPr>
-      <w:bookmarkStart w:id="37" w:name="_Toc5023940"/>
+      <w:bookmarkStart w:id="36" w:name="_Toc5024661"/>
       <w:r>
         <w:t>Saturday 30</w:t>
       </w:r>
@@ -46885,7 +46987,7 @@
       <w:r>
         <w:t xml:space="preserve"> March 2019</w:t>
       </w:r>
-      <w:bookmarkEnd w:id="37"/>
+      <w:bookmarkEnd w:id="36"/>
     </w:p>
     <w:p>
       <w:pPr>
@@ -46967,7 +47069,7 @@
       <w:pPr>
         <w:pStyle w:val="Heading3"/>
       </w:pPr>
-      <w:bookmarkStart w:id="38" w:name="_Toc5023941"/>
+      <w:bookmarkStart w:id="37" w:name="_Toc5024662"/>
       <w:r>
         <w:t>Monday 1</w:t>
       </w:r>
@@ -46977,7 +47079,7 @@
       <w:r>
         <w:t xml:space="preserve"> April 2019</w:t>
       </w:r>
-      <w:bookmarkEnd w:id="38"/>
+      <w:bookmarkEnd w:id="37"/>
     </w:p>
     <w:p>
       <w:pPr>
@@ -47085,7 +47187,7 @@
           <w:lang w:val="en-GB"/>
         </w:rPr>
       </w:pPr>
-      <w:bookmarkStart w:id="39" w:name="_Toc5023942"/>
+      <w:bookmarkStart w:id="38" w:name="_Toc5024663"/>
       <w:r>
         <w:rPr>
           <w:lang w:val="en-GB"/>
@@ -47093,7 +47195,7 @@
         <w:lastRenderedPageBreak/>
         <w:t>Individual report</w:t>
       </w:r>
-      <w:bookmarkEnd w:id="39"/>
+      <w:bookmarkEnd w:id="38"/>
     </w:p>
     <w:p>
       <w:pPr>
@@ -47106,14 +47208,14 @@
           <w:lang w:val="en-GB"/>
         </w:rPr>
       </w:pPr>
-      <w:bookmarkStart w:id="40" w:name="_Toc5023943"/>
+      <w:bookmarkStart w:id="39" w:name="_Toc5024664"/>
       <w:r>
         <w:rPr>
           <w:lang w:val="en-GB"/>
         </w:rPr>
         <w:t>Review: Part 1</w:t>
       </w:r>
-      <w:bookmarkEnd w:id="40"/>
+      <w:bookmarkEnd w:id="39"/>
     </w:p>
     <w:p>
       <w:pPr>
@@ -47126,17 +47228,17 @@
           <w:lang w:val="en-GB"/>
         </w:rPr>
       </w:pPr>
-      <w:bookmarkStart w:id="41" w:name="_Toc5023944"/>
+      <w:bookmarkStart w:id="40" w:name="_Toc5024665"/>
       <w:r>
         <w:rPr>
           <w:lang w:val="en-GB"/>
         </w:rPr>
         <w:t>Review: Part 2</w:t>
       </w:r>
-      <w:bookmarkEnd w:id="41"/>
+      <w:bookmarkEnd w:id="40"/>
     </w:p>
     <w:sectPr>
-      <w:footerReference w:type="default" r:id="rId27"/>
+      <w:footerReference w:type="default" r:id="rId24"/>
       <w:pgSz w:w="12240" w:h="15840"/>
       <w:pgMar w:top="1440" w:right="1440" w:bottom="1440" w:left="1440" w:header="720" w:footer="720" w:gutter="0"/>
       <w:cols w:space="720"/>
@@ -47144,39 +47246,6 @@
     </w:sectPr>
   </w:body>
 </w:document>
-</file>
-
-<file path=word/comments.xml><?xml version="1.0" encoding="utf-8"?>
-<w:comments xmlns:wpc="http://schemas.microsoft.com/office/word/2010/wordprocessingCanvas" xmlns:cx="http://schemas.microsoft.com/office/drawing/2014/chartex" xmlns:cx1="http://schemas.microsoft.com/office/drawing/2015/9/8/chartex" xmlns:cx2="http://schemas.microsoft.com/office/drawing/2015/10/21/chartex" xmlns:cx3="http://schemas.microsoft.com/office/drawing/2016/5/9/chartex" xmlns:cx4="http://schemas.microsoft.com/office/drawing/2016/5/10/chartex" xmlns:cx5="http://schemas.microsoft.com/office/drawing/2016/5/11/chartex" xmlns:cx6="http://schemas.microsoft.com/office/drawing/2016/5/12/chartex" xmlns:cx7="http://schemas.microsoft.com/office/drawing/2016/5/13/chartex" xmlns:cx8="http://schemas.microsoft.com/office/drawing/2016/5/14/chartex" xmlns:mc="http://schemas.openxmlformats.org/markup-compatibility/2006" xmlns:aink="http://schemas.microsoft.com/office/drawing/2016/ink" xmlns:am3d="http://schemas.microsoft.com/office/drawing/2017/model3d" xmlns:o="urn:schemas-microsoft-com:office:office" xmlns:r="http://schemas.openxmlformats.org/officeDocument/2006/relationships" xmlns:m="http://schemas.openxmlformats.org/officeDocument/2006/math" xmlns:v="urn:schemas-microsoft-com:vml" xmlns:wp14="http://schemas.microsoft.com/office/word/2010/wordprocessingDrawing" xmlns:wp="http://schemas.openxmlformats.org/drawingml/2006/wordprocessingDrawing" xmlns:w10="urn:schemas-microsoft-com:office:word" xmlns:w="http://schemas.openxmlformats.org/wordprocessingml/2006/main" xmlns:w14="http://schemas.microsoft.com/office/word/2010/wordml" xmlns:w15="http://schemas.microsoft.com/office/word/2012/wordml" xmlns:w16cid="http://schemas.microsoft.com/office/word/2016/wordml/cid" xmlns:w16se="http://schemas.microsoft.com/office/word/2015/wordml/symex" xmlns:wpg="http://schemas.microsoft.com/office/word/2010/wordprocessingGroup" xmlns:wpi="http://schemas.microsoft.com/office/word/2010/wordprocessingInk" xmlns:wne="http://schemas.microsoft.com/office/word/2006/wordml" xmlns:wps="http://schemas.microsoft.com/office/word/2010/wordprocessingShape" mc:Ignorable="w14 w15 w16se w16cid wp14">
-  <w:comment w:id="18" w:author="Josh Bennett" w:date="2019-04-01T11:34:00Z" w:initials="JB">
-    <w:p>
-      <w:pPr>
-        <w:pStyle w:val="CommentText"/>
-      </w:pPr>
-      <w:r>
-        <w:rPr>
-          <w:rStyle w:val="CommentReference"/>
-        </w:rPr>
-        <w:annotationRef/>
-      </w:r>
-      <w:r>
-        <w:t>Refer to this in class diagram discussion</w:t>
-      </w:r>
-    </w:p>
-  </w:comment>
-</w:comments>
-</file>
-
-<file path=word/commentsExtended.xml><?xml version="1.0" encoding="utf-8"?>
-<w15:commentsEx xmlns:wpc="http://schemas.microsoft.com/office/word/2010/wordprocessingCanvas" xmlns:cx="http://schemas.microsoft.com/office/drawing/2014/chartex" xmlns:cx1="http://schemas.microsoft.com/office/drawing/2015/9/8/chartex" xmlns:cx2="http://schemas.microsoft.com/office/drawing/2015/10/21/chartex" xmlns:cx3="http://schemas.microsoft.com/office/drawing/2016/5/9/chartex" xmlns:cx4="http://schemas.microsoft.com/office/drawing/2016/5/10/chartex" xmlns:cx5="http://schemas.microsoft.com/office/drawing/2016/5/11/chartex" xmlns:cx6="http://schemas.microsoft.com/office/drawing/2016/5/12/chartex" xmlns:cx7="http://schemas.microsoft.com/office/drawing/2016/5/13/chartex" xmlns:cx8="http://schemas.microsoft.com/office/drawing/2016/5/14/chartex" xmlns:mc="http://schemas.openxmlformats.org/markup-compatibility/2006" xmlns:aink="http://schemas.microsoft.com/office/drawing/2016/ink" xmlns:am3d="http://schemas.microsoft.com/office/drawing/2017/model3d" xmlns:o="urn:schemas-microsoft-com:office:office" xmlns:r="http://schemas.openxmlformats.org/officeDocument/2006/relationships" xmlns:m="http://schemas.openxmlformats.org/officeDocument/2006/math" xmlns:v="urn:schemas-microsoft-com:vml" xmlns:wp14="http://schemas.microsoft.com/office/word/2010/wordprocessingDrawing" xmlns:wp="http://schemas.openxmlformats.org/drawingml/2006/wordprocessingDrawing" xmlns:w10="urn:schemas-microsoft-com:office:word" xmlns:w="http://schemas.openxmlformats.org/wordprocessingml/2006/main" xmlns:w14="http://schemas.microsoft.com/office/word/2010/wordml" xmlns:w15="http://schemas.microsoft.com/office/word/2012/wordml" xmlns:w16cid="http://schemas.microsoft.com/office/word/2016/wordml/cid" xmlns:w16se="http://schemas.microsoft.com/office/word/2015/wordml/symex" xmlns:wpg="http://schemas.microsoft.com/office/word/2010/wordprocessingGroup" xmlns:wpi="http://schemas.microsoft.com/office/word/2010/wordprocessingInk" xmlns:wne="http://schemas.microsoft.com/office/word/2006/wordml" xmlns:wps="http://schemas.microsoft.com/office/word/2010/wordprocessingShape" mc:Ignorable="w14 w15 w16se w16cid wp14">
-  <w15:commentEx w15:paraId="410213D6" w15:done="0"/>
-</w15:commentsEx>
-</file>
-
-<file path=word/commentsIds.xml><?xml version="1.0" encoding="utf-8"?>
-<w16cid:commentsIds xmlns:wpc="http://schemas.microsoft.com/office/word/2010/wordprocessingCanvas" xmlns:cx="http://schemas.microsoft.com/office/drawing/2014/chartex" xmlns:cx1="http://schemas.microsoft.com/office/drawing/2015/9/8/chartex" xmlns:cx2="http://schemas.microsoft.com/office/drawing/2015/10/21/chartex" xmlns:cx3="http://schemas.microsoft.com/office/drawing/2016/5/9/chartex" xmlns:cx4="http://schemas.microsoft.com/office/drawing/2016/5/10/chartex" xmlns:cx5="http://schemas.microsoft.com/office/drawing/2016/5/11/chartex" xmlns:cx6="http://schemas.microsoft.com/office/drawing/2016/5/12/chartex" xmlns:cx7="http://schemas.microsoft.com/office/drawing/2016/5/13/chartex" xmlns:cx8="http://schemas.microsoft.com/office/drawing/2016/5/14/chartex" xmlns:mc="http://schemas.openxmlformats.org/markup-compatibility/2006" xmlns:aink="http://schemas.microsoft.com/office/drawing/2016/ink" xmlns:am3d="http://schemas.microsoft.com/office/drawing/2017/model3d" xmlns:o="urn:schemas-microsoft-com:office:office" xmlns:r="http://schemas.openxmlformats.org/officeDocument/2006/relationships" xmlns:m="http://schemas.openxmlformats.org/officeDocument/2006/math" xmlns:v="urn:schemas-microsoft-com:vml" xmlns:wp14="http://schemas.microsoft.com/office/word/2010/wordprocessingDrawing" xmlns:wp="http://schemas.openxmlformats.org/drawingml/2006/wordprocessingDrawing" xmlns:w10="urn:schemas-microsoft-com:office:word" xmlns:w="http://schemas.openxmlformats.org/wordprocessingml/2006/main" xmlns:w14="http://schemas.microsoft.com/office/word/2010/wordml" xmlns:w15="http://schemas.microsoft.com/office/word/2012/wordml" xmlns:w16cid="http://schemas.microsoft.com/office/word/2016/wordml/cid" xmlns:w16se="http://schemas.microsoft.com/office/word/2015/wordml/symex" xmlns:wpg="http://schemas.microsoft.com/office/word/2010/wordprocessingGroup" xmlns:wpi="http://schemas.microsoft.com/office/word/2010/wordprocessingInk" xmlns:wne="http://schemas.microsoft.com/office/word/2006/wordml" xmlns:wps="http://schemas.microsoft.com/office/word/2010/wordprocessingShape" mc:Ignorable="w14 w15 w16se w16cid wp14">
-  <w16cid:commentId w16cid:paraId="410213D6" w16cid:durableId="204C75B9"/>
-</w16cid:commentsIds>
 </file>
 
 <file path=word/endnotes.xml><?xml version="1.0" encoding="utf-8"?>
@@ -47214,6 +47283,7 @@
         <w:docPartUnique/>
       </w:docPartObj>
     </w:sdtPr>
+    <w:sdtEndPr/>
     <w:sdtContent>
       <w:sdt>
         <w:sdtPr>
@@ -47223,6 +47293,7 @@
             <w:docPartUnique/>
           </w:docPartObj>
         </w:sdtPr>
+        <w:sdtEndPr/>
         <w:sdtContent>
           <w:p>
             <w:pPr>
@@ -49184,14 +49255,6 @@
     <w:abstractNumId w:val="3"/>
   </w:num>
 </w:numbering>
-</file>
-
-<file path=word/people.xml><?xml version="1.0" encoding="utf-8"?>
-<w15:people xmlns:wpc="http://schemas.microsoft.com/office/word/2010/wordprocessingCanvas" xmlns:cx="http://schemas.microsoft.com/office/drawing/2014/chartex" xmlns:cx1="http://schemas.microsoft.com/office/drawing/2015/9/8/chartex" xmlns:cx2="http://schemas.microsoft.com/office/drawing/2015/10/21/chartex" xmlns:cx3="http://schemas.microsoft.com/office/drawing/2016/5/9/chartex" xmlns:cx4="http://schemas.microsoft.com/office/drawing/2016/5/10/chartex" xmlns:cx5="http://schemas.microsoft.com/office/drawing/2016/5/11/chartex" xmlns:cx6="http://schemas.microsoft.com/office/drawing/2016/5/12/chartex" xmlns:cx7="http://schemas.microsoft.com/office/drawing/2016/5/13/chartex" xmlns:cx8="http://schemas.microsoft.com/office/drawing/2016/5/14/chartex" xmlns:mc="http://schemas.openxmlformats.org/markup-compatibility/2006" xmlns:aink="http://schemas.microsoft.com/office/drawing/2016/ink" xmlns:am3d="http://schemas.microsoft.com/office/drawing/2017/model3d" xmlns:o="urn:schemas-microsoft-com:office:office" xmlns:r="http://schemas.openxmlformats.org/officeDocument/2006/relationships" xmlns:m="http://schemas.openxmlformats.org/officeDocument/2006/math" xmlns:v="urn:schemas-microsoft-com:vml" xmlns:wp14="http://schemas.microsoft.com/office/word/2010/wordprocessingDrawing" xmlns:wp="http://schemas.openxmlformats.org/drawingml/2006/wordprocessingDrawing" xmlns:w10="urn:schemas-microsoft-com:office:word" xmlns:w="http://schemas.openxmlformats.org/wordprocessingml/2006/main" xmlns:w14="http://schemas.microsoft.com/office/word/2010/wordml" xmlns:w15="http://schemas.microsoft.com/office/word/2012/wordml" xmlns:w16cid="http://schemas.microsoft.com/office/word/2016/wordml/cid" xmlns:w16se="http://schemas.microsoft.com/office/word/2015/wordml/symex" xmlns:wpg="http://schemas.microsoft.com/office/word/2010/wordprocessingGroup" xmlns:wpi="http://schemas.microsoft.com/office/word/2010/wordprocessingInk" xmlns:wne="http://schemas.microsoft.com/office/word/2006/wordml" xmlns:wps="http://schemas.microsoft.com/office/word/2010/wordprocessingShape" mc:Ignorable="w14 w15 w16se w16cid wp14">
-  <w15:person w15:author="Josh Bennett">
-    <w15:presenceInfo w15:providerId="AD" w15:userId="S::jb3921s@gre.ac.uk::2a8f53d3-2f55-4057-ba60-3fd308869c7d"/>
-  </w15:person>
-</w15:people>
 </file>
 
 <file path=word/styles.xml><?xml version="1.0" encoding="utf-8"?>
@@ -50395,7 +50458,7 @@
 </file>
 
 <file path=customXml/itemProps1.xml><?xml version="1.0" encoding="utf-8"?>
-<ds:datastoreItem xmlns:ds="http://schemas.openxmlformats.org/officeDocument/2006/customXml" ds:itemID="{B4EE978B-718A-433B-9DA6-3756233072DF}">
+<ds:datastoreItem xmlns:ds="http://schemas.openxmlformats.org/officeDocument/2006/customXml" ds:itemID="{39C0E319-5A99-4048-8535-45E074DCE5A0}">
   <ds:schemaRefs>
     <ds:schemaRef ds:uri="http://schemas.openxmlformats.org/officeDocument/2006/bibliography"/>
   </ds:schemaRefs>

</xml_diff>